<commit_message>
Modify project write up
</commit_message>
<xml_diff>
--- a/Project 1 Writeup.docx
+++ b/Project 1 Writeup.docx
@@ -3,79 +3,240 @@
 <w:document xmlns:wpc="http://schemas.microsoft.com/office/word/2010/wordprocessingCanvas" xmlns:cx="http://schemas.microsoft.com/office/drawing/2014/chartex" xmlns:cx1="http://schemas.microsoft.com/office/drawing/2015/9/8/chartex" xmlns:cx2="http://schemas.microsoft.com/office/drawing/2015/10/21/chartex" xmlns:cx3="http://schemas.microsoft.com/office/drawing/2016/5/9/chartex" xmlns:cx4="http://schemas.microsoft.com/office/drawing/2016/5/10/chartex" xmlns:cx5="http://schemas.microsoft.com/office/drawing/2016/5/11/chartex" xmlns:cx6="http://schemas.microsoft.com/office/drawing/2016/5/12/chartex" xmlns:cx7="http://schemas.microsoft.com/office/drawing/2016/5/13/chartex" xmlns:cx8="http://schemas.microsoft.com/office/drawing/2016/5/14/chartex" xmlns:mc="http://schemas.openxmlformats.org/markup-compatibility/2006" xmlns:aink="http://schemas.microsoft.com/office/drawing/2016/ink" xmlns:am3d="http://schemas.microsoft.com/office/drawing/2017/model3d" xmlns:o="urn:schemas-microsoft-com:office:office" xmlns:r="http://schemas.openxmlformats.org/officeDocument/2006/relationships" xmlns:m="http://schemas.openxmlformats.org/officeDocument/2006/math" xmlns:v="urn:schemas-microsoft-com:vml" xmlns:wp14="http://schemas.microsoft.com/office/word/2010/wordprocessingDrawing" xmlns:wp="http://schemas.openxmlformats.org/drawingml/2006/wordprocessingDrawing" xmlns:w10="urn:schemas-microsoft-com:office:word" xmlns:w="http://schemas.openxmlformats.org/wordprocessingml/2006/main" xmlns:w14="http://schemas.microsoft.com/office/word/2010/wordml" xmlns:w15="http://schemas.microsoft.com/office/word/2012/wordml" xmlns:w16cid="http://schemas.microsoft.com/office/word/2016/wordml/cid" xmlns:w16se="http://schemas.microsoft.com/office/word/2015/wordml/symex" xmlns:wpg="http://schemas.microsoft.com/office/word/2010/wordprocessingGroup" xmlns:wpi="http://schemas.microsoft.com/office/word/2010/wordprocessingInk" xmlns:wne="http://schemas.microsoft.com/office/word/2006/wordml" xmlns:wps="http://schemas.microsoft.com/office/word/2010/wordprocessingShape" mc:Ignorable="w14 w15 w16se w16cid wp14">
   <w:body>
     <w:p>
-      <w:r>
-        <w:t>Project 1 Writeup</w:t>
+      <w:pPr>
+        <w:jc w:val="center"/>
+        <w:rPr>
+          <w:b/>
+          <w:sz w:val="32"/>
+          <w:szCs w:val="32"/>
+          <w:u w:val="single"/>
+        </w:rPr>
+      </w:pPr>
+      <w:r>
+        <w:rPr>
+          <w:b/>
+          <w:sz w:val="32"/>
+          <w:szCs w:val="32"/>
+          <w:u w:val="single"/>
+        </w:rPr>
+        <w:t>Chicago Towed and Abandon</w:t>
+      </w:r>
+      <w:r>
+        <w:rPr>
+          <w:b/>
+          <w:sz w:val="32"/>
+          <w:szCs w:val="32"/>
+          <w:u w:val="single"/>
+        </w:rPr>
+        <w:t xml:space="preserve"> </w:t>
+      </w:r>
+      <w:r>
+        <w:rPr>
+          <w:b/>
+          <w:sz w:val="32"/>
+          <w:szCs w:val="32"/>
+          <w:u w:val="single"/>
+        </w:rPr>
+        <w:t xml:space="preserve">Cars Analysis </w:t>
+      </w:r>
+      <w:r>
+        <w:rPr>
+          <w:b/>
+          <w:sz w:val="32"/>
+          <w:szCs w:val="32"/>
+          <w:u w:val="single"/>
+        </w:rPr>
+        <w:t>Writeup</w:t>
+      </w:r>
+    </w:p>
+    <w:p>
+      <w:bookmarkStart w:id="0" w:name="_GoBack"/>
+    </w:p>
+    <w:bookmarkEnd w:id="0"/>
+    <w:p>
+      <w:r>
+        <w:t>Our project is to analyze the towed cars in city of Chicago. We found our first dataset from Kaggle – towed_cars.csv, then we found our second dataset of abandoned_vehicles.csv from city of Chicago site.</w:t>
+      </w:r>
+    </w:p>
+    <w:p>
+      <w:r>
+        <w:t>After our initial analysis of the datasets, we decided to analyze the data from 6 perspectives (6 questions).</w:t>
       </w:r>
     </w:p>
     <w:p/>
+    <w:p>
+      <w:pPr>
+        <w:rPr>
+          <w:b/>
+        </w:rPr>
+      </w:pPr>
+      <w:r>
+        <w:rPr>
+          <w:b/>
+        </w:rPr>
+        <w:t>Exploration and Cleaning</w:t>
+      </w:r>
+    </w:p>
     <w:p/>
     <w:p>
       <w:r>
-        <w:t>Our project is to analyze the towed cars in city of Chicago. We found our first dataset from Kaggle – towed_cars.csv, then we found our second dataset of abandoned_vehicles.csv from city of Chicago site.</w:t>
+        <w:t>For the first dataset – towed_cars.csv,</w:t>
+      </w:r>
+    </w:p>
+    <w:p>
+      <w:pPr>
+        <w:pStyle w:val="ListParagraph"/>
+        <w:numPr>
+          <w:ilvl w:val="0"/>
+          <w:numId w:val="2"/>
+        </w:numPr>
+      </w:pPr>
+      <w:r>
+        <w:t>we cleaned up ‘Tow Date’ field</w:t>
+      </w:r>
+      <w:r>
+        <w:t xml:space="preserve"> to make it more readable.</w:t>
+      </w:r>
+    </w:p>
+    <w:p>
+      <w:pPr>
+        <w:pStyle w:val="ListParagraph"/>
+        <w:numPr>
+          <w:ilvl w:val="0"/>
+          <w:numId w:val="2"/>
+        </w:numPr>
+      </w:pPr>
+      <w:r>
+        <w:t>we removed ‘Model’ field and dropped empty data from ‘State’ field</w:t>
+      </w:r>
+    </w:p>
+    <w:p>
+      <w:pPr>
+        <w:pStyle w:val="ListParagraph"/>
+        <w:numPr>
+          <w:ilvl w:val="0"/>
+          <w:numId w:val="2"/>
+        </w:numPr>
+      </w:pPr>
+      <w:r>
+        <w:t>we also combined similar value in ‘Make’ field, for example.</w:t>
+      </w:r>
+    </w:p>
+    <w:p>
+      <w:pPr>
+        <w:pStyle w:val="ListParagraph"/>
+        <w:numPr>
+          <w:ilvl w:val="0"/>
+          <w:numId w:val="2"/>
+        </w:numPr>
+      </w:pPr>
+      <w:r>
+        <w:t>for our further analysis, we added a new column named ‘day_of_week’ in the dataset</w:t>
       </w:r>
     </w:p>
     <w:p/>
     <w:p>
       <w:r>
-        <w:t>After our initial analysis of the datasets, we decided to analyze the data from 6 perspectives (6 questions).</w:t>
+        <w:t>For second dataset</w:t>
+      </w:r>
+      <w:r>
+        <w:t>-</w:t>
+      </w:r>
+      <w:r>
+        <w:t>311_Abandoned_Vehicles.csv</w:t>
+      </w:r>
+    </w:p>
+    <w:p>
+      <w:pPr>
+        <w:pStyle w:val="ListParagraph"/>
+        <w:numPr>
+          <w:ilvl w:val="0"/>
+          <w:numId w:val="1"/>
+        </w:numPr>
+      </w:pPr>
+      <w:r>
+        <w:t xml:space="preserve">Our towed dataset was for last 90 days and Abandon vehicle data set was for 8 years.so first thing we did was to </w:t>
+      </w:r>
+      <w:r>
+        <w:t>extract</w:t>
+      </w:r>
+      <w:r>
+        <w:t xml:space="preserve"> data for last 120 days</w:t>
+      </w:r>
+      <w:r>
+        <w:t>.</w:t>
+      </w:r>
+    </w:p>
+    <w:p>
+      <w:pPr>
+        <w:pStyle w:val="ListParagraph"/>
+        <w:numPr>
+          <w:ilvl w:val="0"/>
+          <w:numId w:val="1"/>
+        </w:numPr>
+      </w:pPr>
+      <w:r>
+        <w:t>Next, we dropped the duplicate data as more then one person can report about same vehicle.</w:t>
+      </w:r>
+    </w:p>
+    <w:p>
+      <w:pPr>
+        <w:pStyle w:val="ListParagraph"/>
+        <w:numPr>
+          <w:ilvl w:val="0"/>
+          <w:numId w:val="1"/>
+        </w:numPr>
+      </w:pPr>
+      <w:r>
+        <w:t xml:space="preserve">Since we needed the date reported and license Plate number from the data </w:t>
+      </w:r>
+      <w:proofErr w:type="gramStart"/>
+      <w:r>
+        <w:t>set</w:t>
+      </w:r>
+      <w:proofErr w:type="gramEnd"/>
+      <w:r>
+        <w:t xml:space="preserve"> we dropped rest of columns.</w:t>
+      </w:r>
+    </w:p>
+    <w:p>
+      <w:pPr>
+        <w:pStyle w:val="ListParagraph"/>
+        <w:numPr>
+          <w:ilvl w:val="0"/>
+          <w:numId w:val="1"/>
+        </w:numPr>
+      </w:pPr>
+      <w:r>
+        <w:t>We dropped the rows where License plate number was not filled in or a duplicate number.</w:t>
       </w:r>
     </w:p>
     <w:p/>
     <w:p>
       <w:r>
-        <w:t>Before we start analyzing the data, we cleaned our datasets.</w:t>
+        <w:t>After we cleaned up our datasets, we analyzed the data and answered the 6 questions below</w:t>
       </w:r>
     </w:p>
     <w:p/>
     <w:p>
-      <w:r>
-        <w:t>For the first dataset – towed_cars.csv,</w:t>
-      </w:r>
-    </w:p>
-    <w:p>
-      <w:r>
-        <w:t>1, we cleaned up ‘Tow Date’ field</w:t>
-      </w:r>
-      <w:r>
-        <w:t xml:space="preserve"> to make it more readable.</w:t>
-      </w:r>
-    </w:p>
-    <w:p>
-      <w:r>
-        <w:t>2, then, we removed ‘Model’ field and dropped empty data from ‘State’ field</w:t>
-      </w:r>
-    </w:p>
-    <w:p>
-      <w:r>
-        <w:t>3, we also combined similar value in ‘Make’ field, for example.</w:t>
-      </w:r>
-    </w:p>
-    <w:p>
-      <w:r>
-        <w:t>4, for our further analysis, we added a new column named ‘day_of_week’ in the dataset</w:t>
-      </w:r>
-    </w:p>
-    <w:p/>
-    <w:p>
-      <w:r>
-        <w:t>For second dataset</w:t>
-      </w:r>
-    </w:p>
-    <w:p/>
-    <w:p/>
-    <w:p>
-      <w:r>
-        <w:t>After we cleaned up our datasets, we analyzed the data and answered the 6 questions below</w:t>
-      </w:r>
-    </w:p>
-    <w:p/>
-    <w:p>
-      <w:r>
-        <w:t xml:space="preserve">Question 1: </w:t>
-      </w:r>
-      <w:r>
-        <w:t>Does the day of the week have an any impact?</w:t>
-      </w:r>
+      <w:pPr>
+        <w:rPr>
+          <w:b/>
+        </w:rPr>
+      </w:pPr>
+      <w:r>
+        <w:rPr>
+          <w:b/>
+        </w:rPr>
+        <w:t>Question 1: Does the day of the week have an any impact?</w:t>
+      </w:r>
+    </w:p>
+    <w:p>
+      <w:pPr>
+        <w:rPr>
+          <w:b/>
+        </w:rPr>
+      </w:pPr>
     </w:p>
     <w:p>
       <w:r>
@@ -96,8 +257,12 @@
     </w:p>
     <w:p>
       <w:r>
+        <w:rPr>
+          <w:noProof/>
+        </w:rPr>
+        <w:lastRenderedPageBreak/>
         <w:drawing>
-          <wp:inline distT="0" distB="0" distL="0" distR="0" wp14:anchorId="425851BA" wp14:editId="3D20CBB9">
+          <wp:inline distT="0" distB="0" distL="0" distR="0" wp14:anchorId="465D635E" wp14:editId="07B9E69E">
             <wp:extent cx="5734050" cy="2892142"/>
             <wp:effectExtent l="0" t="0" r="0" b="3810"/>
             <wp:docPr id="14" name="Picture 13">
@@ -126,7 +291,7 @@
                     </pic:cNvPicPr>
                   </pic:nvPicPr>
                   <pic:blipFill>
-                    <a:blip r:embed="rId6"/>
+                    <a:blip r:embed="rId7"/>
                     <a:stretch>
                       <a:fillRect/>
                     </a:stretch>
@@ -152,9 +317,8 @@
         <w:rPr>
           <w:noProof/>
         </w:rPr>
-        <w:lastRenderedPageBreak/>
         <w:drawing>
-          <wp:inline distT="0" distB="0" distL="0" distR="0" wp14:anchorId="672E1B66" wp14:editId="7C58E5EA">
+          <wp:inline distT="0" distB="0" distL="0" distR="0" wp14:anchorId="01D0EA3C" wp14:editId="46B6A111">
             <wp:extent cx="5943600" cy="2483485"/>
             <wp:effectExtent l="0" t="0" r="0" b="0"/>
             <wp:docPr id="1" name="Picture 1"/>
@@ -169,7 +333,7 @@
                     <pic:cNvPicPr/>
                   </pic:nvPicPr>
                   <pic:blipFill>
-                    <a:blip r:embed="rId7"/>
+                    <a:blip r:embed="rId8"/>
                     <a:stretch>
                       <a:fillRect/>
                     </a:stretch>
@@ -192,12 +356,24 @@
     </w:p>
     <w:p/>
     <w:p>
-      <w:r>
-        <w:t xml:space="preserve">Question 2: </w:t>
-      </w:r>
-      <w:r>
-        <w:t>What impact did holidays and cultural events have on towing?</w:t>
-      </w:r>
+      <w:pPr>
+        <w:rPr>
+          <w:b/>
+        </w:rPr>
+      </w:pPr>
+      <w:r>
+        <w:rPr>
+          <w:b/>
+        </w:rPr>
+        <w:t>Question 2: What impact did holidays and cultural events have on towing?</w:t>
+      </w:r>
+    </w:p>
+    <w:p>
+      <w:pPr>
+        <w:rPr>
+          <w:b/>
+        </w:rPr>
+      </w:pPr>
     </w:p>
     <w:p>
       <w:r>
@@ -205,16 +381,38 @@
       </w:r>
     </w:p>
     <w:p>
-      <w:r>
-        <w:t>Our conclusion is holidays especially holidays do have impact on towing.</w:t>
-      </w:r>
-      <w:bookmarkStart w:id="0" w:name="_GoBack"/>
-      <w:bookmarkEnd w:id="0"/>
-    </w:p>
-    <w:p>
-      <w:r>
+      <w:pPr>
+        <w:rPr>
+          <w:i/>
+        </w:rPr>
+      </w:pPr>
+      <w:r>
+        <w:rPr>
+          <w:i/>
+        </w:rPr>
+        <w:t>Our conclusion is holidays especially</w:t>
+      </w:r>
+      <w:r>
+        <w:rPr>
+          <w:i/>
+        </w:rPr>
+        <w:t xml:space="preserve"> family</w:t>
+      </w:r>
+      <w:r>
+        <w:rPr>
+          <w:i/>
+        </w:rPr>
+        <w:t xml:space="preserve"> holidays do have impact on towing.</w:t>
+      </w:r>
+    </w:p>
+    <w:p>
+      <w:r>
+        <w:rPr>
+          <w:noProof/>
+        </w:rPr>
+        <w:lastRenderedPageBreak/>
         <w:drawing>
-          <wp:inline distT="0" distB="0" distL="0" distR="0" wp14:anchorId="6297EF0C" wp14:editId="01BA0BDA">
+          <wp:inline distT="0" distB="0" distL="0" distR="0" wp14:anchorId="674DD587" wp14:editId="30059068">
             <wp:extent cx="5943600" cy="3029585"/>
             <wp:effectExtent l="0" t="0" r="0" b="0"/>
             <wp:docPr id="2" name="Picture 1">
@@ -243,7 +441,7 @@
                     </pic:cNvPicPr>
                   </pic:nvPicPr>
                   <pic:blipFill>
-                    <a:blip r:embed="rId8"/>
+                    <a:blip r:embed="rId9"/>
                     <a:stretch>
                       <a:fillRect/>
                     </a:stretch>
@@ -266,9 +464,11 @@
     </w:p>
     <w:p>
       <w:r>
-        <w:lastRenderedPageBreak/>
+        <w:rPr>
+          <w:noProof/>
+        </w:rPr>
         <w:drawing>
-          <wp:inline distT="0" distB="0" distL="0" distR="0" wp14:anchorId="16758EF3" wp14:editId="24B6C1AF">
+          <wp:inline distT="0" distB="0" distL="0" distR="0" wp14:anchorId="6081C2FE" wp14:editId="6D22629D">
             <wp:extent cx="5943600" cy="3112770"/>
             <wp:effectExtent l="0" t="0" r="0" b="0"/>
             <wp:docPr id="4" name="Picture 3">
@@ -297,7 +497,7 @@
                     </pic:cNvPicPr>
                   </pic:nvPicPr>
                   <pic:blipFill>
-                    <a:blip r:embed="rId9"/>
+                    <a:blip r:embed="rId10"/>
                     <a:stretch>
                       <a:fillRect/>
                     </a:stretch>
@@ -318,13 +518,6 @@
         </w:drawing>
       </w:r>
     </w:p>
-    <w:p/>
-    <w:p>
-      <w:r>
-        <w:t xml:space="preserve"> </w:t>
-      </w:r>
-    </w:p>
-    <w:p/>
     <w:p>
       <w:pPr>
         <w:autoSpaceDE w:val="0"/>
@@ -332,37 +525,42 @@
         <w:adjustRightInd w:val="0"/>
         <w:rPr>
           <w:rFonts w:ascii="Helvetica Neue" w:hAnsi="Helvetica Neue" w:cs="Helvetica Neue"/>
-          <w:color w:val="000000"/>
-          <w:sz w:val="22"/>
-          <w:szCs w:val="22"/>
-        </w:rPr>
-      </w:pPr>
-      <w:r>
-        <w:rPr>
-          <w:rFonts w:ascii="Helvetica Neue" w:hAnsi="Helvetica Neue" w:cs="Helvetica Neue"/>
-          <w:color w:val="000000"/>
-          <w:sz w:val="22"/>
-          <w:szCs w:val="22"/>
-        </w:rPr>
-        <w:t>Question</w:t>
-      </w:r>
-      <w:r>
-        <w:rPr>
-          <w:rFonts w:ascii="Helvetica Neue" w:hAnsi="Helvetica Neue" w:cs="Helvetica Neue"/>
-          <w:color w:val="000000"/>
-          <w:sz w:val="22"/>
-          <w:szCs w:val="22"/>
-        </w:rPr>
-        <w:t xml:space="preserve"> 5</w:t>
-      </w:r>
-      <w:r>
-        <w:rPr>
-          <w:rFonts w:ascii="Helvetica Neue" w:hAnsi="Helvetica Neue" w:cs="Helvetica Neue"/>
-          <w:color w:val="000000"/>
-          <w:sz w:val="22"/>
-          <w:szCs w:val="22"/>
-        </w:rPr>
-        <w:t>: We wanted to know to which facility of the four are the cars towed?</w:t>
+          <w:b/>
+          <w:color w:val="000000"/>
+          <w:sz w:val="22"/>
+          <w:szCs w:val="22"/>
+        </w:rPr>
+      </w:pPr>
+      <w:r>
+        <w:rPr>
+          <w:rFonts w:ascii="Helvetica Neue" w:hAnsi="Helvetica Neue" w:cs="Helvetica Neue"/>
+          <w:b/>
+          <w:color w:val="000000"/>
+          <w:sz w:val="22"/>
+          <w:szCs w:val="22"/>
+        </w:rPr>
+        <w:t>Question 3:</w:t>
+      </w:r>
+      <w:r>
+        <w:rPr>
+          <w:rFonts w:eastAsiaTheme="minorEastAsia" w:hAnsi="Calibri"/>
+          <w:b/>
+          <w:color w:val="000000" w:themeColor="text1"/>
+          <w:kern w:val="24"/>
+          <w:sz w:val="48"/>
+          <w:szCs w:val="48"/>
+        </w:rPr>
+        <w:t xml:space="preserve"> </w:t>
+      </w:r>
+      <w:r>
+        <w:rPr>
+          <w:rFonts w:ascii="Helvetica Neue" w:hAnsi="Helvetica Neue" w:cs="Helvetica Neue"/>
+          <w:b/>
+          <w:color w:val="000000"/>
+          <w:sz w:val="22"/>
+          <w:szCs w:val="22"/>
+        </w:rPr>
+        <w:t>How long does it take for an abandoned car to be towed?</w:t>
       </w:r>
     </w:p>
     <w:p>
@@ -377,15 +575,6 @@
           <w:szCs w:val="22"/>
         </w:rPr>
       </w:pPr>
-      <w:r>
-        <w:rPr>
-          <w:rFonts w:ascii="Helvetica Neue" w:hAnsi="Helvetica Neue" w:cs="Helvetica Neue"/>
-          <w:color w:val="000000"/>
-          <w:sz w:val="22"/>
-          <w:szCs w:val="22"/>
-        </w:rPr>
-        <w:t xml:space="preserve">Most of the cars were towed to the 10300 S Doty location (50%), followed by the 701 N. Sacramento site (48%), then Lower Wacker and (2%) and finally ORD. </w:t>
-      </w:r>
     </w:p>
     <w:p>
       <w:pPr>
@@ -399,6 +588,15 @@
           <w:szCs w:val="22"/>
         </w:rPr>
       </w:pPr>
+      <w:r>
+        <w:rPr>
+          <w:rFonts w:ascii="Helvetica Neue" w:hAnsi="Helvetica Neue" w:cs="Helvetica Neue"/>
+          <w:color w:val="000000"/>
+          <w:sz w:val="22"/>
+          <w:szCs w:val="22"/>
+        </w:rPr>
+        <w:t xml:space="preserve"> For an abandon car to be towed after being reported takes about an average of 22.3 days but we also observed that cars that were reported abandon in November and December took longer to towed then it was in February and March.</w:t>
+      </w:r>
     </w:p>
     <w:p>
       <w:pPr>
@@ -428,6 +626,392 @@
       <w:r>
         <w:rPr>
           <w:rFonts w:ascii="Helvetica Neue" w:hAnsi="Helvetica Neue" w:cs="Helvetica Neue"/>
+          <w:noProof/>
+          <w:color w:val="000000"/>
+          <w:sz w:val="22"/>
+          <w:szCs w:val="22"/>
+        </w:rPr>
+        <w:lastRenderedPageBreak/>
+        <w:drawing>
+          <wp:inline distT="0" distB="0" distL="0" distR="0" wp14:anchorId="46015530" wp14:editId="7481CA68">
+            <wp:extent cx="5934075" cy="1428750"/>
+            <wp:effectExtent l="0" t="0" r="9525" b="0"/>
+            <wp:docPr id="3" name="Picture 3"/>
+            <wp:cNvGraphicFramePr>
+              <a:graphicFrameLocks xmlns:a="http://schemas.openxmlformats.org/drawingml/2006/main" noChangeAspect="1"/>
+            </wp:cNvGraphicFramePr>
+            <a:graphic xmlns:a="http://schemas.openxmlformats.org/drawingml/2006/main">
+              <a:graphicData uri="http://schemas.openxmlformats.org/drawingml/2006/picture">
+                <pic:pic xmlns:pic="http://schemas.openxmlformats.org/drawingml/2006/picture">
+                  <pic:nvPicPr>
+                    <pic:cNvPr id="0" name="Picture 1"/>
+                    <pic:cNvPicPr>
+                      <a:picLocks noChangeAspect="1" noChangeArrowheads="1"/>
+                    </pic:cNvPicPr>
+                  </pic:nvPicPr>
+                  <pic:blipFill>
+                    <a:blip r:embed="rId11">
+                      <a:extLst>
+                        <a:ext uri="{28A0092B-C50C-407E-A947-70E740481C1C}">
+                          <a14:useLocalDpi xmlns:a14="http://schemas.microsoft.com/office/drawing/2010/main" val="0"/>
+                        </a:ext>
+                      </a:extLst>
+                    </a:blip>
+                    <a:srcRect/>
+                    <a:stretch>
+                      <a:fillRect/>
+                    </a:stretch>
+                  </pic:blipFill>
+                  <pic:spPr bwMode="auto">
+                    <a:xfrm>
+                      <a:off x="0" y="0"/>
+                      <a:ext cx="5934075" cy="1428750"/>
+                    </a:xfrm>
+                    <a:prstGeom prst="rect">
+                      <a:avLst/>
+                    </a:prstGeom>
+                    <a:noFill/>
+                    <a:ln>
+                      <a:noFill/>
+                    </a:ln>
+                  </pic:spPr>
+                </pic:pic>
+              </a:graphicData>
+            </a:graphic>
+          </wp:inline>
+        </w:drawing>
+      </w:r>
+    </w:p>
+    <w:p>
+      <w:pPr>
+        <w:autoSpaceDE w:val="0"/>
+        <w:autoSpaceDN w:val="0"/>
+        <w:adjustRightInd w:val="0"/>
+        <w:rPr>
+          <w:rFonts w:ascii="Helvetica Neue" w:hAnsi="Helvetica Neue" w:cs="Helvetica Neue"/>
+          <w:color w:val="000000"/>
+          <w:sz w:val="22"/>
+          <w:szCs w:val="22"/>
+        </w:rPr>
+      </w:pPr>
+    </w:p>
+    <w:p>
+      <w:pPr>
+        <w:autoSpaceDE w:val="0"/>
+        <w:autoSpaceDN w:val="0"/>
+        <w:adjustRightInd w:val="0"/>
+        <w:rPr>
+          <w:rFonts w:ascii="Helvetica Neue" w:hAnsi="Helvetica Neue" w:cs="Helvetica Neue"/>
+          <w:color w:val="000000"/>
+          <w:sz w:val="22"/>
+          <w:szCs w:val="22"/>
+        </w:rPr>
+      </w:pPr>
+      <w:r>
+        <w:rPr>
+          <w:rFonts w:ascii="Helvetica Neue" w:hAnsi="Helvetica Neue" w:cs="Helvetica Neue"/>
+          <w:b/>
+          <w:color w:val="000000"/>
+          <w:sz w:val="22"/>
+          <w:szCs w:val="22"/>
+        </w:rPr>
+        <w:t xml:space="preserve"> </w:t>
+      </w:r>
+      <w:r>
+        <w:rPr>
+          <w:rFonts w:ascii="Helvetica Neue" w:hAnsi="Helvetica Neue" w:cs="Helvetica Neue"/>
+          <w:b/>
+          <w:color w:val="000000"/>
+          <w:sz w:val="22"/>
+          <w:szCs w:val="22"/>
+        </w:rPr>
+        <w:t xml:space="preserve">Question 4: </w:t>
+      </w:r>
+      <w:r>
+        <w:rPr>
+          <w:rFonts w:ascii="Helvetica Neue" w:hAnsi="Helvetica Neue" w:cs="Helvetica Neue"/>
+          <w:b/>
+          <w:color w:val="000000"/>
+          <w:sz w:val="22"/>
+          <w:szCs w:val="22"/>
+        </w:rPr>
+        <w:t>What percentage of towed cars are abandoned cars</w:t>
+      </w:r>
+      <w:r>
+        <w:rPr>
+          <w:rFonts w:ascii="Helvetica Neue" w:hAnsi="Helvetica Neue" w:cs="Helvetica Neue"/>
+          <w:color w:val="000000"/>
+          <w:sz w:val="22"/>
+          <w:szCs w:val="22"/>
+        </w:rPr>
+        <w:t>?</w:t>
+      </w:r>
+    </w:p>
+    <w:p>
+      <w:pPr>
+        <w:autoSpaceDE w:val="0"/>
+        <w:autoSpaceDN w:val="0"/>
+        <w:adjustRightInd w:val="0"/>
+        <w:rPr>
+          <w:rFonts w:ascii="Helvetica Neue" w:hAnsi="Helvetica Neue" w:cs="Helvetica Neue"/>
+          <w:color w:val="000000"/>
+          <w:sz w:val="22"/>
+          <w:szCs w:val="22"/>
+        </w:rPr>
+      </w:pPr>
+      <w:r>
+        <w:rPr>
+          <w:rFonts w:ascii="Helvetica Neue" w:hAnsi="Helvetica Neue" w:cs="Helvetica Neue"/>
+          <w:color w:val="000000"/>
+          <w:sz w:val="22"/>
+          <w:szCs w:val="22"/>
+        </w:rPr>
+        <w:t xml:space="preserve">What we found was that only 3 percent cars that were towed were abandoned but considering the time </w:t>
+      </w:r>
+      <w:r>
+        <w:rPr>
+          <w:rFonts w:ascii="Helvetica Neue" w:hAnsi="Helvetica Neue" w:cs="Helvetica Neue"/>
+          <w:color w:val="000000"/>
+          <w:sz w:val="22"/>
+          <w:szCs w:val="22"/>
+        </w:rPr>
+        <w:t xml:space="preserve">it is 138 </w:t>
+      </w:r>
+      <w:r>
+        <w:rPr>
+          <w:rFonts w:ascii="Helvetica Neue" w:hAnsi="Helvetica Neue" w:cs="Helvetica Neue"/>
+          <w:color w:val="000000"/>
+          <w:sz w:val="22"/>
+          <w:szCs w:val="22"/>
+        </w:rPr>
+        <w:t>cars in</w:t>
+      </w:r>
+      <w:r>
+        <w:rPr>
+          <w:rFonts w:ascii="Helvetica Neue" w:hAnsi="Helvetica Neue" w:cs="Helvetica Neue"/>
+          <w:color w:val="000000"/>
+          <w:sz w:val="22"/>
+          <w:szCs w:val="22"/>
+        </w:rPr>
+        <w:t xml:space="preserve"> just 90 days</w:t>
+      </w:r>
+      <w:r>
+        <w:rPr>
+          <w:rFonts w:ascii="Helvetica Neue" w:hAnsi="Helvetica Neue" w:cs="Helvetica Neue"/>
+          <w:color w:val="000000"/>
+          <w:sz w:val="22"/>
+          <w:szCs w:val="22"/>
+        </w:rPr>
+        <w:t xml:space="preserve"> and city of Chicago do tow lot of </w:t>
+      </w:r>
+      <w:proofErr w:type="gramStart"/>
+      <w:r>
+        <w:rPr>
+          <w:rFonts w:ascii="Helvetica Neue" w:hAnsi="Helvetica Neue" w:cs="Helvetica Neue"/>
+          <w:color w:val="000000"/>
+          <w:sz w:val="22"/>
+          <w:szCs w:val="22"/>
+        </w:rPr>
+        <w:t>cars(</w:t>
+      </w:r>
+      <w:proofErr w:type="gramEnd"/>
+      <w:r>
+        <w:rPr>
+          <w:rFonts w:ascii="Helvetica Neue" w:hAnsi="Helvetica Neue" w:cs="Helvetica Neue"/>
+          <w:color w:val="000000"/>
+          <w:sz w:val="22"/>
+          <w:szCs w:val="22"/>
+        </w:rPr>
+        <w:t>4472) in 90 day .</w:t>
+      </w:r>
+    </w:p>
+    <w:p>
+      <w:pPr>
+        <w:autoSpaceDE w:val="0"/>
+        <w:autoSpaceDN w:val="0"/>
+        <w:adjustRightInd w:val="0"/>
+        <w:rPr>
+          <w:rFonts w:ascii="Helvetica Neue" w:hAnsi="Helvetica Neue" w:cs="Helvetica Neue"/>
+          <w:color w:val="000000"/>
+          <w:sz w:val="22"/>
+          <w:szCs w:val="22"/>
+        </w:rPr>
+      </w:pPr>
+      <w:r>
+        <w:rPr>
+          <w:rFonts w:ascii="Helvetica Neue" w:hAnsi="Helvetica Neue" w:cs="Helvetica Neue"/>
+          <w:noProof/>
+          <w:color w:val="000000"/>
+          <w:sz w:val="22"/>
+          <w:szCs w:val="22"/>
+        </w:rPr>
+        <w:drawing>
+          <wp:inline distT="0" distB="0" distL="0" distR="0" wp14:anchorId="28F47294" wp14:editId="33042838">
+            <wp:extent cx="5487035" cy="3619923"/>
+            <wp:effectExtent l="0" t="0" r="0" b="0"/>
+            <wp:docPr id="5" name="Picture 5"/>
+            <wp:cNvGraphicFramePr>
+              <a:graphicFrameLocks xmlns:a="http://schemas.openxmlformats.org/drawingml/2006/main" noChangeAspect="1"/>
+            </wp:cNvGraphicFramePr>
+            <a:graphic xmlns:a="http://schemas.openxmlformats.org/drawingml/2006/main">
+              <a:graphicData uri="http://schemas.openxmlformats.org/drawingml/2006/picture">
+                <pic:pic xmlns:pic="http://schemas.openxmlformats.org/drawingml/2006/picture">
+                  <pic:nvPicPr>
+                    <pic:cNvPr id="5" name="Abandoncars_pie.png"/>
+                    <pic:cNvPicPr/>
+                  </pic:nvPicPr>
+                  <pic:blipFill>
+                    <a:blip r:embed="rId12">
+                      <a:extLst>
+                        <a:ext uri="{28A0092B-C50C-407E-A947-70E740481C1C}">
+                          <a14:useLocalDpi xmlns:a14="http://schemas.microsoft.com/office/drawing/2010/main" val="0"/>
+                        </a:ext>
+                      </a:extLst>
+                    </a:blip>
+                    <a:stretch>
+                      <a:fillRect/>
+                    </a:stretch>
+                  </pic:blipFill>
+                  <pic:spPr>
+                    <a:xfrm>
+                      <a:off x="0" y="0"/>
+                      <a:ext cx="5492776" cy="3623710"/>
+                    </a:xfrm>
+                    <a:prstGeom prst="rect">
+                      <a:avLst/>
+                    </a:prstGeom>
+                  </pic:spPr>
+                </pic:pic>
+              </a:graphicData>
+            </a:graphic>
+          </wp:inline>
+        </w:drawing>
+      </w:r>
+    </w:p>
+    <w:p/>
+    <w:p>
+      <w:pPr>
+        <w:autoSpaceDE w:val="0"/>
+        <w:autoSpaceDN w:val="0"/>
+        <w:adjustRightInd w:val="0"/>
+        <w:rPr>
+          <w:rFonts w:ascii="Helvetica Neue" w:hAnsi="Helvetica Neue" w:cs="Helvetica Neue"/>
+          <w:color w:val="000000"/>
+          <w:sz w:val="22"/>
+          <w:szCs w:val="22"/>
+        </w:rPr>
+      </w:pPr>
+    </w:p>
+    <w:p>
+      <w:pPr>
+        <w:autoSpaceDE w:val="0"/>
+        <w:autoSpaceDN w:val="0"/>
+        <w:adjustRightInd w:val="0"/>
+        <w:rPr>
+          <w:rFonts w:ascii="Helvetica Neue" w:hAnsi="Helvetica Neue" w:cs="Helvetica Neue"/>
+          <w:b/>
+          <w:color w:val="000000"/>
+          <w:sz w:val="22"/>
+          <w:szCs w:val="22"/>
+        </w:rPr>
+      </w:pPr>
+      <w:r>
+        <w:rPr>
+          <w:rFonts w:ascii="Helvetica Neue" w:hAnsi="Helvetica Neue" w:cs="Helvetica Neue"/>
+          <w:b/>
+          <w:color w:val="000000"/>
+          <w:sz w:val="22"/>
+          <w:szCs w:val="22"/>
+        </w:rPr>
+        <w:t>Question</w:t>
+      </w:r>
+      <w:r>
+        <w:rPr>
+          <w:rFonts w:ascii="Helvetica Neue" w:hAnsi="Helvetica Neue" w:cs="Helvetica Neue"/>
+          <w:b/>
+          <w:color w:val="000000"/>
+          <w:sz w:val="22"/>
+          <w:szCs w:val="22"/>
+        </w:rPr>
+        <w:t xml:space="preserve"> 5</w:t>
+      </w:r>
+      <w:r>
+        <w:rPr>
+          <w:rFonts w:ascii="Helvetica Neue" w:hAnsi="Helvetica Neue" w:cs="Helvetica Neue"/>
+          <w:b/>
+          <w:color w:val="000000"/>
+          <w:sz w:val="22"/>
+          <w:szCs w:val="22"/>
+        </w:rPr>
+        <w:t>: We wanted to know to which facility of the four are the cars towed?</w:t>
+      </w:r>
+    </w:p>
+    <w:p>
+      <w:pPr>
+        <w:autoSpaceDE w:val="0"/>
+        <w:autoSpaceDN w:val="0"/>
+        <w:adjustRightInd w:val="0"/>
+        <w:rPr>
+          <w:rFonts w:ascii="Helvetica Neue" w:hAnsi="Helvetica Neue" w:cs="Helvetica Neue"/>
+          <w:b/>
+          <w:color w:val="000000"/>
+          <w:sz w:val="22"/>
+          <w:szCs w:val="22"/>
+        </w:rPr>
+      </w:pPr>
+    </w:p>
+    <w:p>
+      <w:pPr>
+        <w:autoSpaceDE w:val="0"/>
+        <w:autoSpaceDN w:val="0"/>
+        <w:adjustRightInd w:val="0"/>
+        <w:rPr>
+          <w:rFonts w:ascii="Helvetica Neue" w:hAnsi="Helvetica Neue" w:cs="Helvetica Neue"/>
+          <w:color w:val="000000"/>
+          <w:sz w:val="22"/>
+          <w:szCs w:val="22"/>
+        </w:rPr>
+      </w:pPr>
+      <w:r>
+        <w:rPr>
+          <w:rFonts w:ascii="Helvetica Neue" w:hAnsi="Helvetica Neue" w:cs="Helvetica Neue"/>
+          <w:color w:val="000000"/>
+          <w:sz w:val="22"/>
+          <w:szCs w:val="22"/>
+        </w:rPr>
+        <w:t xml:space="preserve">Most of the cars were towed to the 10300 S Doty location (50%), followed by the 701 N. Sacramento site (48%), then Lower Wacker and (2%) and finally ORD. </w:t>
+      </w:r>
+    </w:p>
+    <w:p>
+      <w:pPr>
+        <w:autoSpaceDE w:val="0"/>
+        <w:autoSpaceDN w:val="0"/>
+        <w:adjustRightInd w:val="0"/>
+        <w:rPr>
+          <w:rFonts w:ascii="Helvetica Neue" w:hAnsi="Helvetica Neue" w:cs="Helvetica Neue"/>
+          <w:color w:val="000000"/>
+          <w:sz w:val="22"/>
+          <w:szCs w:val="22"/>
+        </w:rPr>
+      </w:pPr>
+    </w:p>
+    <w:p>
+      <w:pPr>
+        <w:autoSpaceDE w:val="0"/>
+        <w:autoSpaceDN w:val="0"/>
+        <w:adjustRightInd w:val="0"/>
+        <w:rPr>
+          <w:rFonts w:ascii="Helvetica Neue" w:hAnsi="Helvetica Neue" w:cs="Helvetica Neue"/>
+          <w:b/>
+          <w:color w:val="000000"/>
+          <w:sz w:val="22"/>
+          <w:szCs w:val="22"/>
+        </w:rPr>
+      </w:pPr>
+      <w:r>
+        <w:rPr>
+          <w:rFonts w:ascii="Helvetica Neue" w:hAnsi="Helvetica Neue" w:cs="Helvetica Neue"/>
+          <w:b/>
           <w:color w:val="000000"/>
           <w:sz w:val="22"/>
           <w:szCs w:val="22"/>
@@ -437,11 +1021,48 @@
       <w:r>
         <w:rPr>
           <w:rFonts w:ascii="Helvetica Neue" w:hAnsi="Helvetica Neue" w:cs="Helvetica Neue"/>
-          <w:color w:val="000000"/>
-          <w:sz w:val="22"/>
-          <w:szCs w:val="22"/>
-        </w:rPr>
-        <w:t xml:space="preserve">Using the Plate variable in the dataset, we looked at to which lot each vehicle went. We see here in the states represented in each of the tow lots. </w:t>
+          <w:b/>
+          <w:color w:val="000000"/>
+          <w:sz w:val="22"/>
+          <w:szCs w:val="22"/>
+        </w:rPr>
+        <w:t xml:space="preserve">Using the Plate variable in the dataset, we looked at to which lot each vehicle went. </w:t>
+      </w:r>
+    </w:p>
+    <w:p>
+      <w:pPr>
+        <w:autoSpaceDE w:val="0"/>
+        <w:autoSpaceDN w:val="0"/>
+        <w:adjustRightInd w:val="0"/>
+        <w:rPr>
+          <w:rFonts w:ascii="Helvetica Neue" w:hAnsi="Helvetica Neue" w:cs="Helvetica Neue"/>
+          <w:b/>
+          <w:color w:val="000000"/>
+          <w:sz w:val="22"/>
+          <w:szCs w:val="22"/>
+        </w:rPr>
+      </w:pPr>
+    </w:p>
+    <w:p>
+      <w:pPr>
+        <w:autoSpaceDE w:val="0"/>
+        <w:autoSpaceDN w:val="0"/>
+        <w:adjustRightInd w:val="0"/>
+        <w:rPr>
+          <w:rFonts w:ascii="Helvetica Neue" w:hAnsi="Helvetica Neue" w:cs="Helvetica Neue"/>
+          <w:color w:val="000000"/>
+          <w:sz w:val="22"/>
+          <w:szCs w:val="22"/>
+        </w:rPr>
+      </w:pPr>
+      <w:r>
+        <w:rPr>
+          <w:rFonts w:ascii="Helvetica Neue" w:hAnsi="Helvetica Neue" w:cs="Helvetica Neue"/>
+          <w:color w:val="000000"/>
+          <w:sz w:val="22"/>
+          <w:szCs w:val="22"/>
+        </w:rPr>
+        <w:t xml:space="preserve">We see here in the states represented in each of the tow lots. </w:t>
       </w:r>
     </w:p>
     <w:p>
@@ -566,6 +1187,305 @@
     </w:p>
   </w:footnote>
 </w:footnotes>
+</file>
+
+<file path=word/numbering.xml><?xml version="1.0" encoding="utf-8"?>
+<w:numbering xmlns:wpc="http://schemas.microsoft.com/office/word/2010/wordprocessingCanvas" xmlns:cx="http://schemas.microsoft.com/office/drawing/2014/chartex" xmlns:cx1="http://schemas.microsoft.com/office/drawing/2015/9/8/chartex" xmlns:cx2="http://schemas.microsoft.com/office/drawing/2015/10/21/chartex" xmlns:cx3="http://schemas.microsoft.com/office/drawing/2016/5/9/chartex" xmlns:cx4="http://schemas.microsoft.com/office/drawing/2016/5/10/chartex" xmlns:cx5="http://schemas.microsoft.com/office/drawing/2016/5/11/chartex" xmlns:cx6="http://schemas.microsoft.com/office/drawing/2016/5/12/chartex" xmlns:cx7="http://schemas.microsoft.com/office/drawing/2016/5/13/chartex" xmlns:cx8="http://schemas.microsoft.com/office/drawing/2016/5/14/chartex" xmlns:mc="http://schemas.openxmlformats.org/markup-compatibility/2006" xmlns:aink="http://schemas.microsoft.com/office/drawing/2016/ink" xmlns:am3d="http://schemas.microsoft.com/office/drawing/2017/model3d" xmlns:o="urn:schemas-microsoft-com:office:office" xmlns:r="http://schemas.openxmlformats.org/officeDocument/2006/relationships" xmlns:m="http://schemas.openxmlformats.org/officeDocument/2006/math" xmlns:v="urn:schemas-microsoft-com:vml" xmlns:wp14="http://schemas.microsoft.com/office/word/2010/wordprocessingDrawing" xmlns:wp="http://schemas.openxmlformats.org/drawingml/2006/wordprocessingDrawing" xmlns:w10="urn:schemas-microsoft-com:office:word" xmlns:w="http://schemas.openxmlformats.org/wordprocessingml/2006/main" xmlns:w14="http://schemas.microsoft.com/office/word/2010/wordml" xmlns:w15="http://schemas.microsoft.com/office/word/2012/wordml" xmlns:w16cid="http://schemas.microsoft.com/office/word/2016/wordml/cid" xmlns:w16se="http://schemas.microsoft.com/office/word/2015/wordml/symex" xmlns:wpg="http://schemas.microsoft.com/office/word/2010/wordprocessingGroup" xmlns:wpi="http://schemas.microsoft.com/office/word/2010/wordprocessingInk" xmlns:wne="http://schemas.microsoft.com/office/word/2006/wordml" xmlns:wps="http://schemas.microsoft.com/office/word/2010/wordprocessingShape" mc:Ignorable="w14 w15 w16se w16cid wp14">
+  <w:abstractNum w:abstractNumId="0" w15:restartNumberingAfterBreak="0">
+    <w:nsid w:val="0AA16FE3"/>
+    <w:multiLevelType w:val="hybridMultilevel"/>
+    <w:tmpl w:val="4F4A2DD2"/>
+    <w:lvl w:ilvl="0" w:tplc="0409000F">
+      <w:start w:val="1"/>
+      <w:numFmt w:val="decimal"/>
+      <w:lvlText w:val="%1."/>
+      <w:lvlJc w:val="left"/>
+      <w:pPr>
+        <w:ind w:left="720" w:hanging="360"/>
+      </w:pPr>
+    </w:lvl>
+    <w:lvl w:ilvl="1" w:tplc="04090019" w:tentative="1">
+      <w:start w:val="1"/>
+      <w:numFmt w:val="lowerLetter"/>
+      <w:lvlText w:val="%2."/>
+      <w:lvlJc w:val="left"/>
+      <w:pPr>
+        <w:ind w:left="1440" w:hanging="360"/>
+      </w:pPr>
+    </w:lvl>
+    <w:lvl w:ilvl="2" w:tplc="0409001B" w:tentative="1">
+      <w:start w:val="1"/>
+      <w:numFmt w:val="lowerRoman"/>
+      <w:lvlText w:val="%3."/>
+      <w:lvlJc w:val="right"/>
+      <w:pPr>
+        <w:ind w:left="2160" w:hanging="180"/>
+      </w:pPr>
+    </w:lvl>
+    <w:lvl w:ilvl="3" w:tplc="0409000F" w:tentative="1">
+      <w:start w:val="1"/>
+      <w:numFmt w:val="decimal"/>
+      <w:lvlText w:val="%4."/>
+      <w:lvlJc w:val="left"/>
+      <w:pPr>
+        <w:ind w:left="2880" w:hanging="360"/>
+      </w:pPr>
+    </w:lvl>
+    <w:lvl w:ilvl="4" w:tplc="04090019" w:tentative="1">
+      <w:start w:val="1"/>
+      <w:numFmt w:val="lowerLetter"/>
+      <w:lvlText w:val="%5."/>
+      <w:lvlJc w:val="left"/>
+      <w:pPr>
+        <w:ind w:left="3600" w:hanging="360"/>
+      </w:pPr>
+    </w:lvl>
+    <w:lvl w:ilvl="5" w:tplc="0409001B" w:tentative="1">
+      <w:start w:val="1"/>
+      <w:numFmt w:val="lowerRoman"/>
+      <w:lvlText w:val="%6."/>
+      <w:lvlJc w:val="right"/>
+      <w:pPr>
+        <w:ind w:left="4320" w:hanging="180"/>
+      </w:pPr>
+    </w:lvl>
+    <w:lvl w:ilvl="6" w:tplc="0409000F" w:tentative="1">
+      <w:start w:val="1"/>
+      <w:numFmt w:val="decimal"/>
+      <w:lvlText w:val="%7."/>
+      <w:lvlJc w:val="left"/>
+      <w:pPr>
+        <w:ind w:left="5040" w:hanging="360"/>
+      </w:pPr>
+    </w:lvl>
+    <w:lvl w:ilvl="7" w:tplc="04090019" w:tentative="1">
+      <w:start w:val="1"/>
+      <w:numFmt w:val="lowerLetter"/>
+      <w:lvlText w:val="%8."/>
+      <w:lvlJc w:val="left"/>
+      <w:pPr>
+        <w:ind w:left="5760" w:hanging="360"/>
+      </w:pPr>
+    </w:lvl>
+    <w:lvl w:ilvl="8" w:tplc="0409001B" w:tentative="1">
+      <w:start w:val="1"/>
+      <w:numFmt w:val="lowerRoman"/>
+      <w:lvlText w:val="%9."/>
+      <w:lvlJc w:val="right"/>
+      <w:pPr>
+        <w:ind w:left="6480" w:hanging="180"/>
+      </w:pPr>
+    </w:lvl>
+  </w:abstractNum>
+  <w:abstractNum w:abstractNumId="1" w15:restartNumberingAfterBreak="0">
+    <w:nsid w:val="67FC6A77"/>
+    <w:multiLevelType w:val="hybridMultilevel"/>
+    <w:tmpl w:val="6F70922A"/>
+    <w:lvl w:ilvl="0" w:tplc="CE3ECC22">
+      <w:start w:val="1"/>
+      <w:numFmt w:val="decimal"/>
+      <w:lvlText w:val="%1."/>
+      <w:lvlJc w:val="left"/>
+      <w:pPr>
+        <w:tabs>
+          <w:tab w:val="num" w:pos="720"/>
+        </w:tabs>
+        <w:ind w:left="720" w:hanging="360"/>
+      </w:pPr>
+    </w:lvl>
+    <w:lvl w:ilvl="1" w:tplc="DB7CE05C">
+      <w:start w:val="1"/>
+      <w:numFmt w:val="decimal"/>
+      <w:lvlText w:val="%2."/>
+      <w:lvlJc w:val="left"/>
+      <w:pPr>
+        <w:tabs>
+          <w:tab w:val="num" w:pos="1440"/>
+        </w:tabs>
+        <w:ind w:left="1440" w:hanging="360"/>
+      </w:pPr>
+    </w:lvl>
+    <w:lvl w:ilvl="2" w:tplc="CA6AEAA2" w:tentative="1">
+      <w:start w:val="1"/>
+      <w:numFmt w:val="decimal"/>
+      <w:lvlText w:val="%3."/>
+      <w:lvlJc w:val="left"/>
+      <w:pPr>
+        <w:tabs>
+          <w:tab w:val="num" w:pos="2160"/>
+        </w:tabs>
+        <w:ind w:left="2160" w:hanging="360"/>
+      </w:pPr>
+    </w:lvl>
+    <w:lvl w:ilvl="3" w:tplc="CD98D9CE" w:tentative="1">
+      <w:start w:val="1"/>
+      <w:numFmt w:val="decimal"/>
+      <w:lvlText w:val="%4."/>
+      <w:lvlJc w:val="left"/>
+      <w:pPr>
+        <w:tabs>
+          <w:tab w:val="num" w:pos="2880"/>
+        </w:tabs>
+        <w:ind w:left="2880" w:hanging="360"/>
+      </w:pPr>
+    </w:lvl>
+    <w:lvl w:ilvl="4" w:tplc="671AD12C" w:tentative="1">
+      <w:start w:val="1"/>
+      <w:numFmt w:val="decimal"/>
+      <w:lvlText w:val="%5."/>
+      <w:lvlJc w:val="left"/>
+      <w:pPr>
+        <w:tabs>
+          <w:tab w:val="num" w:pos="3600"/>
+        </w:tabs>
+        <w:ind w:left="3600" w:hanging="360"/>
+      </w:pPr>
+    </w:lvl>
+    <w:lvl w:ilvl="5" w:tplc="259EA1E8" w:tentative="1">
+      <w:start w:val="1"/>
+      <w:numFmt w:val="decimal"/>
+      <w:lvlText w:val="%6."/>
+      <w:lvlJc w:val="left"/>
+      <w:pPr>
+        <w:tabs>
+          <w:tab w:val="num" w:pos="4320"/>
+        </w:tabs>
+        <w:ind w:left="4320" w:hanging="360"/>
+      </w:pPr>
+    </w:lvl>
+    <w:lvl w:ilvl="6" w:tplc="DCFA058A" w:tentative="1">
+      <w:start w:val="1"/>
+      <w:numFmt w:val="decimal"/>
+      <w:lvlText w:val="%7."/>
+      <w:lvlJc w:val="left"/>
+      <w:pPr>
+        <w:tabs>
+          <w:tab w:val="num" w:pos="5040"/>
+        </w:tabs>
+        <w:ind w:left="5040" w:hanging="360"/>
+      </w:pPr>
+    </w:lvl>
+    <w:lvl w:ilvl="7" w:tplc="C4ACB70E" w:tentative="1">
+      <w:start w:val="1"/>
+      <w:numFmt w:val="decimal"/>
+      <w:lvlText w:val="%8."/>
+      <w:lvlJc w:val="left"/>
+      <w:pPr>
+        <w:tabs>
+          <w:tab w:val="num" w:pos="5760"/>
+        </w:tabs>
+        <w:ind w:left="5760" w:hanging="360"/>
+      </w:pPr>
+    </w:lvl>
+    <w:lvl w:ilvl="8" w:tplc="3EE2B6AC" w:tentative="1">
+      <w:start w:val="1"/>
+      <w:numFmt w:val="decimal"/>
+      <w:lvlText w:val="%9."/>
+      <w:lvlJc w:val="left"/>
+      <w:pPr>
+        <w:tabs>
+          <w:tab w:val="num" w:pos="6480"/>
+        </w:tabs>
+        <w:ind w:left="6480" w:hanging="360"/>
+      </w:pPr>
+    </w:lvl>
+  </w:abstractNum>
+  <w:abstractNum w:abstractNumId="2" w15:restartNumberingAfterBreak="0">
+    <w:nsid w:val="6CEA2656"/>
+    <w:multiLevelType w:val="hybridMultilevel"/>
+    <w:tmpl w:val="B268F1B6"/>
+    <w:lvl w:ilvl="0" w:tplc="0409000F">
+      <w:start w:val="1"/>
+      <w:numFmt w:val="decimal"/>
+      <w:lvlText w:val="%1."/>
+      <w:lvlJc w:val="left"/>
+      <w:pPr>
+        <w:ind w:left="720" w:hanging="360"/>
+      </w:pPr>
+    </w:lvl>
+    <w:lvl w:ilvl="1" w:tplc="04090019" w:tentative="1">
+      <w:start w:val="1"/>
+      <w:numFmt w:val="lowerLetter"/>
+      <w:lvlText w:val="%2."/>
+      <w:lvlJc w:val="left"/>
+      <w:pPr>
+        <w:ind w:left="1440" w:hanging="360"/>
+      </w:pPr>
+    </w:lvl>
+    <w:lvl w:ilvl="2" w:tplc="0409001B" w:tentative="1">
+      <w:start w:val="1"/>
+      <w:numFmt w:val="lowerRoman"/>
+      <w:lvlText w:val="%3."/>
+      <w:lvlJc w:val="right"/>
+      <w:pPr>
+        <w:ind w:left="2160" w:hanging="180"/>
+      </w:pPr>
+    </w:lvl>
+    <w:lvl w:ilvl="3" w:tplc="0409000F" w:tentative="1">
+      <w:start w:val="1"/>
+      <w:numFmt w:val="decimal"/>
+      <w:lvlText w:val="%4."/>
+      <w:lvlJc w:val="left"/>
+      <w:pPr>
+        <w:ind w:left="2880" w:hanging="360"/>
+      </w:pPr>
+    </w:lvl>
+    <w:lvl w:ilvl="4" w:tplc="04090019" w:tentative="1">
+      <w:start w:val="1"/>
+      <w:numFmt w:val="lowerLetter"/>
+      <w:lvlText w:val="%5."/>
+      <w:lvlJc w:val="left"/>
+      <w:pPr>
+        <w:ind w:left="3600" w:hanging="360"/>
+      </w:pPr>
+    </w:lvl>
+    <w:lvl w:ilvl="5" w:tplc="0409001B" w:tentative="1">
+      <w:start w:val="1"/>
+      <w:numFmt w:val="lowerRoman"/>
+      <w:lvlText w:val="%6."/>
+      <w:lvlJc w:val="right"/>
+      <w:pPr>
+        <w:ind w:left="4320" w:hanging="180"/>
+      </w:pPr>
+    </w:lvl>
+    <w:lvl w:ilvl="6" w:tplc="0409000F" w:tentative="1">
+      <w:start w:val="1"/>
+      <w:numFmt w:val="decimal"/>
+      <w:lvlText w:val="%7."/>
+      <w:lvlJc w:val="left"/>
+      <w:pPr>
+        <w:ind w:left="5040" w:hanging="360"/>
+      </w:pPr>
+    </w:lvl>
+    <w:lvl w:ilvl="7" w:tplc="04090019" w:tentative="1">
+      <w:start w:val="1"/>
+      <w:numFmt w:val="lowerLetter"/>
+      <w:lvlText w:val="%8."/>
+      <w:lvlJc w:val="left"/>
+      <w:pPr>
+        <w:ind w:left="5760" w:hanging="360"/>
+      </w:pPr>
+    </w:lvl>
+    <w:lvl w:ilvl="8" w:tplc="0409001B" w:tentative="1">
+      <w:start w:val="1"/>
+      <w:numFmt w:val="lowerRoman"/>
+      <w:lvlText w:val="%9."/>
+      <w:lvlJc w:val="right"/>
+      <w:pPr>
+        <w:ind w:left="6480" w:hanging="180"/>
+      </w:pPr>
+    </w:lvl>
+  </w:abstractNum>
+  <w:num w:numId="1">
+    <w:abstractNumId w:val="2"/>
+  </w:num>
+  <w:num w:numId="2">
+    <w:abstractNumId w:val="0"/>
+  </w:num>
+  <w:num w:numId="3">
+    <w:abstractNumId w:val="1"/>
+  </w:num>
+</w:numbering>
 </file>
 
 <file path=word/styles.xml><?xml version="1.0" encoding="utf-8"?>
@@ -1003,6 +1923,94 @@
       <w:lang w:eastAsia="zh-CN"/>
     </w:rPr>
   </w:style>
+  <w:style w:type="paragraph" w:styleId="BalloonText">
+    <w:name w:val="Balloon Text"/>
+    <w:basedOn w:val="Normal"/>
+    <w:link w:val="BalloonTextChar"/>
+    <w:uiPriority w:val="99"/>
+    <w:semiHidden/>
+    <w:unhideWhenUsed/>
+    <w:rsid w:val="00DB3616"/>
+    <w:rPr>
+      <w:rFonts w:ascii="Segoe UI" w:hAnsi="Segoe UI" w:cs="Segoe UI"/>
+      <w:sz w:val="18"/>
+      <w:szCs w:val="18"/>
+    </w:rPr>
+  </w:style>
+  <w:style w:type="character" w:customStyle="1" w:styleId="BalloonTextChar">
+    <w:name w:val="Balloon Text Char"/>
+    <w:basedOn w:val="DefaultParagraphFont"/>
+    <w:link w:val="BalloonText"/>
+    <w:uiPriority w:val="99"/>
+    <w:semiHidden/>
+    <w:rsid w:val="00DB3616"/>
+    <w:rPr>
+      <w:rFonts w:ascii="Segoe UI" w:hAnsi="Segoe UI" w:cs="Segoe UI"/>
+      <w:sz w:val="18"/>
+      <w:szCs w:val="18"/>
+    </w:rPr>
+  </w:style>
+  <w:style w:type="character" w:styleId="Hyperlink">
+    <w:name w:val="Hyperlink"/>
+    <w:basedOn w:val="DefaultParagraphFont"/>
+    <w:uiPriority w:val="99"/>
+    <w:unhideWhenUsed/>
+    <w:rsid w:val="00EC73FD"/>
+    <w:rPr>
+      <w:color w:val="0563C1" w:themeColor="hyperlink"/>
+      <w:u w:val="single"/>
+    </w:rPr>
+  </w:style>
+  <w:style w:type="character" w:styleId="UnresolvedMention">
+    <w:name w:val="Unresolved Mention"/>
+    <w:basedOn w:val="DefaultParagraphFont"/>
+    <w:uiPriority w:val="99"/>
+    <w:semiHidden/>
+    <w:unhideWhenUsed/>
+    <w:rsid w:val="00EC73FD"/>
+    <w:rPr>
+      <w:color w:val="605E5C"/>
+      <w:shd w:val="clear" w:color="auto" w:fill="E1DFDD"/>
+    </w:rPr>
+  </w:style>
+  <w:style w:type="paragraph" w:styleId="ListParagraph">
+    <w:name w:val="List Paragraph"/>
+    <w:basedOn w:val="Normal"/>
+    <w:uiPriority w:val="34"/>
+    <w:qFormat/>
+    <w:rsid w:val="00EC73FD"/>
+    <w:pPr>
+      <w:ind w:left="720"/>
+      <w:contextualSpacing/>
+    </w:pPr>
+  </w:style>
+  <w:style w:type="paragraph" w:styleId="HTMLPreformatted">
+    <w:name w:val="HTML Preformatted"/>
+    <w:basedOn w:val="Normal"/>
+    <w:link w:val="HTMLPreformattedChar"/>
+    <w:uiPriority w:val="99"/>
+    <w:semiHidden/>
+    <w:unhideWhenUsed/>
+    <w:rsid w:val="009616F4"/>
+    <w:rPr>
+      <w:rFonts w:ascii="Consolas" w:hAnsi="Consolas"/>
+      <w:sz w:val="20"/>
+      <w:szCs w:val="20"/>
+    </w:rPr>
+  </w:style>
+  <w:style w:type="character" w:customStyle="1" w:styleId="HTMLPreformattedChar">
+    <w:name w:val="HTML Preformatted Char"/>
+    <w:basedOn w:val="DefaultParagraphFont"/>
+    <w:link w:val="HTMLPreformatted"/>
+    <w:uiPriority w:val="99"/>
+    <w:semiHidden/>
+    <w:rsid w:val="009616F4"/>
+    <w:rPr>
+      <w:rFonts w:ascii="Consolas" w:hAnsi="Consolas"/>
+      <w:sz w:val="20"/>
+      <w:szCs w:val="20"/>
+    </w:rPr>
+  </w:style>
 </w:styles>
 </file>
 

</xml_diff>

<commit_message>
updated Project 1 writeup
added new chart showing the difference in plate counts between IL and non-IL plates
</commit_message>
<xml_diff>
--- a/Project 1 Writeup.docx
+++ b/Project 1 Writeup.docx
@@ -3,79 +3,237 @@
 <w:document xmlns:wpc="http://schemas.microsoft.com/office/word/2010/wordprocessingCanvas" xmlns:cx="http://schemas.microsoft.com/office/drawing/2014/chartex" xmlns:cx1="http://schemas.microsoft.com/office/drawing/2015/9/8/chartex" xmlns:cx2="http://schemas.microsoft.com/office/drawing/2015/10/21/chartex" xmlns:cx3="http://schemas.microsoft.com/office/drawing/2016/5/9/chartex" xmlns:cx4="http://schemas.microsoft.com/office/drawing/2016/5/10/chartex" xmlns:cx5="http://schemas.microsoft.com/office/drawing/2016/5/11/chartex" xmlns:cx6="http://schemas.microsoft.com/office/drawing/2016/5/12/chartex" xmlns:cx7="http://schemas.microsoft.com/office/drawing/2016/5/13/chartex" xmlns:cx8="http://schemas.microsoft.com/office/drawing/2016/5/14/chartex" xmlns:mc="http://schemas.openxmlformats.org/markup-compatibility/2006" xmlns:aink="http://schemas.microsoft.com/office/drawing/2016/ink" xmlns:am3d="http://schemas.microsoft.com/office/drawing/2017/model3d" xmlns:o="urn:schemas-microsoft-com:office:office" xmlns:r="http://schemas.openxmlformats.org/officeDocument/2006/relationships" xmlns:m="http://schemas.openxmlformats.org/officeDocument/2006/math" xmlns:v="urn:schemas-microsoft-com:vml" xmlns:wp14="http://schemas.microsoft.com/office/word/2010/wordprocessingDrawing" xmlns:wp="http://schemas.openxmlformats.org/drawingml/2006/wordprocessingDrawing" xmlns:w10="urn:schemas-microsoft-com:office:word" xmlns:w="http://schemas.openxmlformats.org/wordprocessingml/2006/main" xmlns:w14="http://schemas.microsoft.com/office/word/2010/wordml" xmlns:w15="http://schemas.microsoft.com/office/word/2012/wordml" xmlns:w16cid="http://schemas.microsoft.com/office/word/2016/wordml/cid" xmlns:w16se="http://schemas.microsoft.com/office/word/2015/wordml/symex" xmlns:wpg="http://schemas.microsoft.com/office/word/2010/wordprocessingGroup" xmlns:wpi="http://schemas.microsoft.com/office/word/2010/wordprocessingInk" xmlns:wne="http://schemas.microsoft.com/office/word/2006/wordml" xmlns:wps="http://schemas.microsoft.com/office/word/2010/wordprocessingShape" mc:Ignorable="w14 w15 w16se w16cid wp14">
   <w:body>
     <w:p>
-      <w:r>
-        <w:t>Project 1 Writeup</w:t>
+      <w:pPr>
+        <w:jc w:val="center"/>
+        <w:rPr>
+          <w:b/>
+          <w:sz w:val="32"/>
+          <w:szCs w:val="32"/>
+          <w:u w:val="single"/>
+        </w:rPr>
+      </w:pPr>
+      <w:r>
+        <w:rPr>
+          <w:b/>
+          <w:sz w:val="32"/>
+          <w:szCs w:val="32"/>
+          <w:u w:val="single"/>
+        </w:rPr>
+        <w:t>Chicago Towed and Abandon</w:t>
+      </w:r>
+      <w:r>
+        <w:rPr>
+          <w:b/>
+          <w:sz w:val="32"/>
+          <w:szCs w:val="32"/>
+          <w:u w:val="single"/>
+        </w:rPr>
+        <w:t xml:space="preserve"> </w:t>
+      </w:r>
+      <w:r>
+        <w:rPr>
+          <w:b/>
+          <w:sz w:val="32"/>
+          <w:szCs w:val="32"/>
+          <w:u w:val="single"/>
+        </w:rPr>
+        <w:t xml:space="preserve">Cars Analysis </w:t>
+      </w:r>
+      <w:r>
+        <w:rPr>
+          <w:b/>
+          <w:sz w:val="32"/>
+          <w:szCs w:val="32"/>
+          <w:u w:val="single"/>
+        </w:rPr>
+        <w:t>Writeup</w:t>
       </w:r>
     </w:p>
     <w:p/>
+    <w:p>
+      <w:r>
+        <w:t>Our project is to analyze the towed cars in city of Chicago. We found our first dataset from Kaggle – towed_cars.csv, then we found our second dataset of abandoned_vehicles.csv from city of Chicago site.</w:t>
+      </w:r>
+    </w:p>
+    <w:p>
+      <w:r>
+        <w:t>After our initial analysis of the datasets, we decided to analyze the data from 6 perspectives (6 questions).</w:t>
+      </w:r>
+    </w:p>
     <w:p/>
     <w:p>
-      <w:r>
-        <w:t>Our project is to analyze the towed cars in city of Chicago. We found our first dataset from Kaggle – towed_cars.csv, then we found our second dataset of abandoned_vehicles.csv from city of Chicago site.</w:t>
+      <w:pPr>
+        <w:rPr>
+          <w:b/>
+        </w:rPr>
+      </w:pPr>
+      <w:r>
+        <w:rPr>
+          <w:b/>
+        </w:rPr>
+        <w:t>Exploration and Cleaning</w:t>
       </w:r>
     </w:p>
     <w:p/>
     <w:p>
       <w:r>
-        <w:t>After our initial analysis of the datasets, we decided to analyze the data from 6 perspectives (6 questions).</w:t>
+        <w:t>For the first dataset – towed_cars.csv,</w:t>
+      </w:r>
+    </w:p>
+    <w:p>
+      <w:pPr>
+        <w:pStyle w:val="ListParagraph"/>
+        <w:numPr>
+          <w:ilvl w:val="0"/>
+          <w:numId w:val="2"/>
+        </w:numPr>
+      </w:pPr>
+      <w:r>
+        <w:t>we cleaned up ‘Tow Date’ field</w:t>
+      </w:r>
+      <w:r>
+        <w:t xml:space="preserve"> to make it more readable.</w:t>
+      </w:r>
+    </w:p>
+    <w:p>
+      <w:pPr>
+        <w:pStyle w:val="ListParagraph"/>
+        <w:numPr>
+          <w:ilvl w:val="0"/>
+          <w:numId w:val="2"/>
+        </w:numPr>
+      </w:pPr>
+      <w:r>
+        <w:t>we removed ‘Model’ field and dropped empty data from ‘State’ field</w:t>
+      </w:r>
+    </w:p>
+    <w:p>
+      <w:pPr>
+        <w:pStyle w:val="ListParagraph"/>
+        <w:numPr>
+          <w:ilvl w:val="0"/>
+          <w:numId w:val="2"/>
+        </w:numPr>
+      </w:pPr>
+      <w:r>
+        <w:t>we also combined similar value in ‘Make’ field, for example.</w:t>
+      </w:r>
+    </w:p>
+    <w:p>
+      <w:pPr>
+        <w:pStyle w:val="ListParagraph"/>
+        <w:numPr>
+          <w:ilvl w:val="0"/>
+          <w:numId w:val="2"/>
+        </w:numPr>
+      </w:pPr>
+      <w:r>
+        <w:t>for our further analysis, we added a new column named ‘day_of_week’ in the dataset</w:t>
       </w:r>
     </w:p>
     <w:p/>
     <w:p>
       <w:r>
-        <w:t>Before we start analyzing the data, we cleaned our datasets.</w:t>
+        <w:t>For second dataset</w:t>
+      </w:r>
+      <w:r>
+        <w:t>-</w:t>
+      </w:r>
+      <w:r>
+        <w:t>311_Abandoned_Vehicles.csv</w:t>
+      </w:r>
+    </w:p>
+    <w:p>
+      <w:pPr>
+        <w:pStyle w:val="ListParagraph"/>
+        <w:numPr>
+          <w:ilvl w:val="0"/>
+          <w:numId w:val="1"/>
+        </w:numPr>
+      </w:pPr>
+      <w:r>
+        <w:t xml:space="preserve">Our towed dataset was for last 90 days and Abandon vehicle data set was for 8 years.so first thing we did was to </w:t>
+      </w:r>
+      <w:r>
+        <w:t>extract</w:t>
+      </w:r>
+      <w:r>
+        <w:t xml:space="preserve"> data for last 120 days</w:t>
+      </w:r>
+      <w:r>
+        <w:t>.</w:t>
+      </w:r>
+    </w:p>
+    <w:p>
+      <w:pPr>
+        <w:pStyle w:val="ListParagraph"/>
+        <w:numPr>
+          <w:ilvl w:val="0"/>
+          <w:numId w:val="1"/>
+        </w:numPr>
+      </w:pPr>
+      <w:r>
+        <w:t>Next, we dropped the duplicate data as more then one person can report about same vehicle.</w:t>
+      </w:r>
+    </w:p>
+    <w:p>
+      <w:pPr>
+        <w:pStyle w:val="ListParagraph"/>
+        <w:numPr>
+          <w:ilvl w:val="0"/>
+          <w:numId w:val="1"/>
+        </w:numPr>
+      </w:pPr>
+      <w:r>
+        <w:t xml:space="preserve">Since we needed the date reported and license Plate number from the data </w:t>
+      </w:r>
+      <w:proofErr w:type="gramStart"/>
+      <w:r>
+        <w:t>set</w:t>
+      </w:r>
+      <w:proofErr w:type="gramEnd"/>
+      <w:r>
+        <w:t xml:space="preserve"> we dropped rest of columns.</w:t>
+      </w:r>
+    </w:p>
+    <w:p>
+      <w:pPr>
+        <w:pStyle w:val="ListParagraph"/>
+        <w:numPr>
+          <w:ilvl w:val="0"/>
+          <w:numId w:val="1"/>
+        </w:numPr>
+      </w:pPr>
+      <w:r>
+        <w:t>We dropped the rows where License plate number was not filled in or a duplicate number.</w:t>
       </w:r>
     </w:p>
     <w:p/>
     <w:p>
       <w:r>
-        <w:t>For the first dataset – towed_cars.csv,</w:t>
-      </w:r>
-    </w:p>
-    <w:p>
-      <w:r>
-        <w:t>1, we cleaned up ‘Tow Date’ field</w:t>
-      </w:r>
-      <w:r>
-        <w:t xml:space="preserve"> to make it more readable.</w:t>
-      </w:r>
-    </w:p>
-    <w:p>
-      <w:r>
-        <w:t>2, then, we removed ‘Model’ field and dropped empty data from ‘State’ field</w:t>
-      </w:r>
-    </w:p>
-    <w:p>
-      <w:r>
-        <w:t>3, we also combined similar value in ‘Make’ field, for example.</w:t>
-      </w:r>
-    </w:p>
-    <w:p>
-      <w:r>
-        <w:t>4, for our further analysis, we added a new column named ‘day_of_week’ in the dataset</w:t>
+        <w:t>After we cleaned up our datasets, we analyzed the data and answered the 6 questions below</w:t>
       </w:r>
     </w:p>
     <w:p/>
     <w:p>
-      <w:r>
-        <w:t>For second dataset</w:t>
-      </w:r>
-    </w:p>
-    <w:p/>
-    <w:p/>
-    <w:p>
-      <w:r>
-        <w:t>After we cleaned up our datasets, we analyzed the data and answered the 6 questions below</w:t>
-      </w:r>
-    </w:p>
-    <w:p/>
-    <w:p>
-      <w:r>
-        <w:t xml:space="preserve">Question 1: </w:t>
-      </w:r>
-      <w:r>
-        <w:t>Does the day of the week have an any impact?</w:t>
-      </w:r>
+      <w:pPr>
+        <w:rPr>
+          <w:b/>
+        </w:rPr>
+      </w:pPr>
+      <w:r>
+        <w:rPr>
+          <w:b/>
+        </w:rPr>
+        <w:t>Question 1: Does the day of the week have an any impact?</w:t>
+      </w:r>
+    </w:p>
+    <w:p>
+      <w:pPr>
+        <w:rPr>
+          <w:b/>
+        </w:rPr>
+      </w:pPr>
     </w:p>
     <w:p>
       <w:r>
@@ -96,8 +254,12 @@
     </w:p>
     <w:p>
       <w:r>
+        <w:rPr>
+          <w:noProof/>
+        </w:rPr>
+        <w:lastRenderedPageBreak/>
         <w:drawing>
-          <wp:inline distT="0" distB="0" distL="0" distR="0" wp14:anchorId="425851BA" wp14:editId="3D20CBB9">
+          <wp:inline distT="0" distB="0" distL="0" distR="0" wp14:anchorId="465D635E" wp14:editId="07B9E69E">
             <wp:extent cx="5734050" cy="2892142"/>
             <wp:effectExtent l="0" t="0" r="0" b="3810"/>
             <wp:docPr id="14" name="Picture 13">
@@ -126,7 +288,7 @@
                     </pic:cNvPicPr>
                   </pic:nvPicPr>
                   <pic:blipFill>
-                    <a:blip r:embed="rId6"/>
+                    <a:blip r:embed="rId7"/>
                     <a:stretch>
                       <a:fillRect/>
                     </a:stretch>
@@ -152,9 +314,8 @@
         <w:rPr>
           <w:noProof/>
         </w:rPr>
-        <w:lastRenderedPageBreak/>
         <w:drawing>
-          <wp:inline distT="0" distB="0" distL="0" distR="0" wp14:anchorId="672E1B66" wp14:editId="7C58E5EA">
+          <wp:inline distT="0" distB="0" distL="0" distR="0" wp14:anchorId="01D0EA3C" wp14:editId="46B6A111">
             <wp:extent cx="5943600" cy="2483485"/>
             <wp:effectExtent l="0" t="0" r="0" b="0"/>
             <wp:docPr id="1" name="Picture 1"/>
@@ -169,7 +330,7 @@
                     <pic:cNvPicPr/>
                   </pic:nvPicPr>
                   <pic:blipFill>
-                    <a:blip r:embed="rId7"/>
+                    <a:blip r:embed="rId8"/>
                     <a:stretch>
                       <a:fillRect/>
                     </a:stretch>
@@ -192,12 +353,24 @@
     </w:p>
     <w:p/>
     <w:p>
-      <w:r>
-        <w:t xml:space="preserve">Question 2: </w:t>
-      </w:r>
-      <w:r>
-        <w:t>What impact did holidays and cultural events have on towing?</w:t>
-      </w:r>
+      <w:pPr>
+        <w:rPr>
+          <w:b/>
+        </w:rPr>
+      </w:pPr>
+      <w:r>
+        <w:rPr>
+          <w:b/>
+        </w:rPr>
+        <w:t>Question 2: What impact did holidays and cultural events have on towing?</w:t>
+      </w:r>
+    </w:p>
+    <w:p>
+      <w:pPr>
+        <w:rPr>
+          <w:b/>
+        </w:rPr>
+      </w:pPr>
     </w:p>
     <w:p>
       <w:r>
@@ -205,16 +378,38 @@
       </w:r>
     </w:p>
     <w:p>
-      <w:r>
-        <w:t>Our conclusion is holidays especially holidays do have impact on towing.</w:t>
-      </w:r>
-      <w:bookmarkStart w:id="0" w:name="_GoBack"/>
-      <w:bookmarkEnd w:id="0"/>
-    </w:p>
-    <w:p>
-      <w:r>
+      <w:pPr>
+        <w:rPr>
+          <w:i/>
+        </w:rPr>
+      </w:pPr>
+      <w:r>
+        <w:rPr>
+          <w:i/>
+        </w:rPr>
+        <w:t>Our conclusion is holidays especially</w:t>
+      </w:r>
+      <w:r>
+        <w:rPr>
+          <w:i/>
+        </w:rPr>
+        <w:t xml:space="preserve"> family</w:t>
+      </w:r>
+      <w:r>
+        <w:rPr>
+          <w:i/>
+        </w:rPr>
+        <w:t xml:space="preserve"> holidays do have impact on towing.</w:t>
+      </w:r>
+    </w:p>
+    <w:p>
+      <w:r>
+        <w:rPr>
+          <w:noProof/>
+        </w:rPr>
+        <w:lastRenderedPageBreak/>
         <w:drawing>
-          <wp:inline distT="0" distB="0" distL="0" distR="0" wp14:anchorId="6297EF0C" wp14:editId="01BA0BDA">
+          <wp:inline distT="0" distB="0" distL="0" distR="0" wp14:anchorId="674DD587" wp14:editId="30059068">
             <wp:extent cx="5943600" cy="3029585"/>
             <wp:effectExtent l="0" t="0" r="0" b="0"/>
             <wp:docPr id="2" name="Picture 1">
@@ -243,7 +438,7 @@
                     </pic:cNvPicPr>
                   </pic:nvPicPr>
                   <pic:blipFill>
-                    <a:blip r:embed="rId8"/>
+                    <a:blip r:embed="rId9"/>
                     <a:stretch>
                       <a:fillRect/>
                     </a:stretch>
@@ -266,9 +461,11 @@
     </w:p>
     <w:p>
       <w:r>
-        <w:lastRenderedPageBreak/>
+        <w:rPr>
+          <w:noProof/>
+        </w:rPr>
         <w:drawing>
-          <wp:inline distT="0" distB="0" distL="0" distR="0" wp14:anchorId="16758EF3" wp14:editId="24B6C1AF">
+          <wp:inline distT="0" distB="0" distL="0" distR="0" wp14:anchorId="6081C2FE" wp14:editId="6D22629D">
             <wp:extent cx="5943600" cy="3112770"/>
             <wp:effectExtent l="0" t="0" r="0" b="0"/>
             <wp:docPr id="4" name="Picture 3">
@@ -297,7 +494,7 @@
                     </pic:cNvPicPr>
                   </pic:nvPicPr>
                   <pic:blipFill>
-                    <a:blip r:embed="rId9"/>
+                    <a:blip r:embed="rId10"/>
                     <a:stretch>
                       <a:fillRect/>
                     </a:stretch>
@@ -318,13 +515,6 @@
         </w:drawing>
       </w:r>
     </w:p>
-    <w:p/>
-    <w:p>
-      <w:r>
-        <w:t xml:space="preserve"> </w:t>
-      </w:r>
-    </w:p>
-    <w:p/>
     <w:p>
       <w:pPr>
         <w:autoSpaceDE w:val="0"/>
@@ -332,37 +522,42 @@
         <w:adjustRightInd w:val="0"/>
         <w:rPr>
           <w:rFonts w:ascii="Helvetica Neue" w:hAnsi="Helvetica Neue" w:cs="Helvetica Neue"/>
-          <w:color w:val="000000"/>
-          <w:sz w:val="22"/>
-          <w:szCs w:val="22"/>
-        </w:rPr>
-      </w:pPr>
-      <w:r>
-        <w:rPr>
-          <w:rFonts w:ascii="Helvetica Neue" w:hAnsi="Helvetica Neue" w:cs="Helvetica Neue"/>
-          <w:color w:val="000000"/>
-          <w:sz w:val="22"/>
-          <w:szCs w:val="22"/>
-        </w:rPr>
-        <w:t>Question</w:t>
-      </w:r>
-      <w:r>
-        <w:rPr>
-          <w:rFonts w:ascii="Helvetica Neue" w:hAnsi="Helvetica Neue" w:cs="Helvetica Neue"/>
-          <w:color w:val="000000"/>
-          <w:sz w:val="22"/>
-          <w:szCs w:val="22"/>
-        </w:rPr>
-        <w:t xml:space="preserve"> 5</w:t>
-      </w:r>
-      <w:r>
-        <w:rPr>
-          <w:rFonts w:ascii="Helvetica Neue" w:hAnsi="Helvetica Neue" w:cs="Helvetica Neue"/>
-          <w:color w:val="000000"/>
-          <w:sz w:val="22"/>
-          <w:szCs w:val="22"/>
-        </w:rPr>
-        <w:t>: We wanted to know to which facility of the four are the cars towed?</w:t>
+          <w:b/>
+          <w:color w:val="000000"/>
+          <w:sz w:val="22"/>
+          <w:szCs w:val="22"/>
+        </w:rPr>
+      </w:pPr>
+      <w:r>
+        <w:rPr>
+          <w:rFonts w:ascii="Helvetica Neue" w:hAnsi="Helvetica Neue" w:cs="Helvetica Neue"/>
+          <w:b/>
+          <w:color w:val="000000"/>
+          <w:sz w:val="22"/>
+          <w:szCs w:val="22"/>
+        </w:rPr>
+        <w:t>Question 3:</w:t>
+      </w:r>
+      <w:r>
+        <w:rPr>
+          <w:rFonts w:eastAsiaTheme="minorEastAsia" w:hAnsi="Calibri"/>
+          <w:b/>
+          <w:color w:val="000000" w:themeColor="text1"/>
+          <w:kern w:val="24"/>
+          <w:sz w:val="48"/>
+          <w:szCs w:val="48"/>
+        </w:rPr>
+        <w:t xml:space="preserve"> </w:t>
+      </w:r>
+      <w:r>
+        <w:rPr>
+          <w:rFonts w:ascii="Helvetica Neue" w:hAnsi="Helvetica Neue" w:cs="Helvetica Neue"/>
+          <w:b/>
+          <w:color w:val="000000"/>
+          <w:sz w:val="22"/>
+          <w:szCs w:val="22"/>
+        </w:rPr>
+        <w:t>How long does it take for an abandoned car to be towed?</w:t>
       </w:r>
     </w:p>
     <w:p>
@@ -377,15 +572,6 @@
           <w:szCs w:val="22"/>
         </w:rPr>
       </w:pPr>
-      <w:r>
-        <w:rPr>
-          <w:rFonts w:ascii="Helvetica Neue" w:hAnsi="Helvetica Neue" w:cs="Helvetica Neue"/>
-          <w:color w:val="000000"/>
-          <w:sz w:val="22"/>
-          <w:szCs w:val="22"/>
-        </w:rPr>
-        <w:t xml:space="preserve">Most of the cars were towed to the 10300 S Doty location (50%), followed by the 701 N. Sacramento site (48%), then Lower Wacker and (2%) and finally ORD. </w:t>
-      </w:r>
     </w:p>
     <w:p>
       <w:pPr>
@@ -399,6 +585,15 @@
           <w:szCs w:val="22"/>
         </w:rPr>
       </w:pPr>
+      <w:r>
+        <w:rPr>
+          <w:rFonts w:ascii="Helvetica Neue" w:hAnsi="Helvetica Neue" w:cs="Helvetica Neue"/>
+          <w:color w:val="000000"/>
+          <w:sz w:val="22"/>
+          <w:szCs w:val="22"/>
+        </w:rPr>
+        <w:t xml:space="preserve"> For an abandon car to be towed after being reported takes about an average of 22.3 days but we also observed that cars that were reported abandon in November and December took longer to towed then it was in February and March.</w:t>
+      </w:r>
     </w:p>
     <w:p>
       <w:pPr>
@@ -428,20 +623,60 @@
       <w:r>
         <w:rPr>
           <w:rFonts w:ascii="Helvetica Neue" w:hAnsi="Helvetica Neue" w:cs="Helvetica Neue"/>
-          <w:color w:val="000000"/>
-          <w:sz w:val="22"/>
-          <w:szCs w:val="22"/>
-        </w:rPr>
-        <w:t xml:space="preserve">Question 6: </w:t>
-      </w:r>
-      <w:r>
-        <w:rPr>
-          <w:rFonts w:ascii="Helvetica Neue" w:hAnsi="Helvetica Neue" w:cs="Helvetica Neue"/>
-          <w:color w:val="000000"/>
-          <w:sz w:val="22"/>
-          <w:szCs w:val="22"/>
-        </w:rPr>
-        <w:t xml:space="preserve">Using the Plate variable in the dataset, we looked at to which lot each vehicle went. We see here in the states represented in each of the tow lots. </w:t>
+          <w:noProof/>
+          <w:color w:val="000000"/>
+          <w:sz w:val="22"/>
+          <w:szCs w:val="22"/>
+        </w:rPr>
+        <w:lastRenderedPageBreak/>
+        <w:drawing>
+          <wp:inline distT="0" distB="0" distL="0" distR="0" wp14:anchorId="46015530" wp14:editId="7481CA68">
+            <wp:extent cx="5934075" cy="1428750"/>
+            <wp:effectExtent l="0" t="0" r="9525" b="0"/>
+            <wp:docPr id="3" name="Picture 3"/>
+            <wp:cNvGraphicFramePr>
+              <a:graphicFrameLocks xmlns:a="http://schemas.openxmlformats.org/drawingml/2006/main" noChangeAspect="1"/>
+            </wp:cNvGraphicFramePr>
+            <a:graphic xmlns:a="http://schemas.openxmlformats.org/drawingml/2006/main">
+              <a:graphicData uri="http://schemas.openxmlformats.org/drawingml/2006/picture">
+                <pic:pic xmlns:pic="http://schemas.openxmlformats.org/drawingml/2006/picture">
+                  <pic:nvPicPr>
+                    <pic:cNvPr id="0" name="Picture 1"/>
+                    <pic:cNvPicPr>
+                      <a:picLocks noChangeAspect="1" noChangeArrowheads="1"/>
+                    </pic:cNvPicPr>
+                  </pic:nvPicPr>
+                  <pic:blipFill>
+                    <a:blip r:embed="rId11">
+                      <a:extLst>
+                        <a:ext uri="{28A0092B-C50C-407E-A947-70E740481C1C}">
+                          <a14:useLocalDpi xmlns:a14="http://schemas.microsoft.com/office/drawing/2010/main" val="0"/>
+                        </a:ext>
+                      </a:extLst>
+                    </a:blip>
+                    <a:srcRect/>
+                    <a:stretch>
+                      <a:fillRect/>
+                    </a:stretch>
+                  </pic:blipFill>
+                  <pic:spPr bwMode="auto">
+                    <a:xfrm>
+                      <a:off x="0" y="0"/>
+                      <a:ext cx="5934075" cy="1428750"/>
+                    </a:xfrm>
+                    <a:prstGeom prst="rect">
+                      <a:avLst/>
+                    </a:prstGeom>
+                    <a:noFill/>
+                    <a:ln>
+                      <a:noFill/>
+                    </a:ln>
+                  </pic:spPr>
+                </pic:pic>
+              </a:graphicData>
+            </a:graphic>
+          </wp:inline>
+        </w:drawing>
       </w:r>
     </w:p>
     <w:p>
@@ -456,33 +691,6 @@
           <w:szCs w:val="22"/>
         </w:rPr>
       </w:pPr>
-      <w:r>
-        <w:rPr>
-          <w:rFonts w:ascii="Helvetica Neue" w:hAnsi="Helvetica Neue" w:cs="Helvetica Neue"/>
-          <w:color w:val="000000"/>
-          <w:sz w:val="22"/>
-          <w:szCs w:val="22"/>
-        </w:rPr>
-        <w:t>Looking at this chart, we see 37</w:t>
-      </w:r>
-      <w:r>
-        <w:rPr>
-          <w:rFonts w:ascii="Helvetica Neue" w:hAnsi="Helvetica Neue" w:cs="Helvetica Neue"/>
-          <w:color w:val="000000"/>
-          <w:sz w:val="22"/>
-          <w:szCs w:val="22"/>
-        </w:rPr>
-        <w:t xml:space="preserve"> </w:t>
-      </w:r>
-      <w:r>
-        <w:rPr>
-          <w:rFonts w:ascii="Helvetica Neue" w:hAnsi="Helvetica Neue" w:cs="Helvetica Neue"/>
-          <w:color w:val="000000"/>
-          <w:sz w:val="22"/>
-          <w:szCs w:val="22"/>
-        </w:rPr>
-        <w:t xml:space="preserve">different states represented in Chicago tow lots. Illinois is represented most frequently and in each of the four lots. Indiana, Wisconsin, and Michigan are well represented by percentage as well as in each three of the four lots. </w:t>
-      </w:r>
     </w:p>
     <w:p>
       <w:pPr>
@@ -496,6 +704,45 @@
           <w:szCs w:val="22"/>
         </w:rPr>
       </w:pPr>
+      <w:r>
+        <w:rPr>
+          <w:rFonts w:ascii="Helvetica Neue" w:hAnsi="Helvetica Neue" w:cs="Helvetica Neue"/>
+          <w:b/>
+          <w:color w:val="000000"/>
+          <w:sz w:val="22"/>
+          <w:szCs w:val="22"/>
+        </w:rPr>
+        <w:t xml:space="preserve"> </w:t>
+      </w:r>
+      <w:r>
+        <w:rPr>
+          <w:rFonts w:ascii="Helvetica Neue" w:hAnsi="Helvetica Neue" w:cs="Helvetica Neue"/>
+          <w:b/>
+          <w:color w:val="000000"/>
+          <w:sz w:val="22"/>
+          <w:szCs w:val="22"/>
+        </w:rPr>
+        <w:t xml:space="preserve">Question 4: </w:t>
+      </w:r>
+      <w:r>
+        <w:rPr>
+          <w:rFonts w:ascii="Helvetica Neue" w:hAnsi="Helvetica Neue" w:cs="Helvetica Neue"/>
+          <w:b/>
+          <w:color w:val="000000"/>
+          <w:sz w:val="22"/>
+          <w:szCs w:val="22"/>
+        </w:rPr>
+        <w:t>What percentage of towed cars are abandoned cars</w:t>
+      </w:r>
+      <w:r>
+        <w:rPr>
+          <w:rFonts w:ascii="Helvetica Neue" w:hAnsi="Helvetica Neue" w:cs="Helvetica Neue"/>
+          <w:color w:val="000000"/>
+          <w:sz w:val="22"/>
+          <w:szCs w:val="22"/>
+        </w:rPr>
+        <w:t>?</w:t>
+      </w:r>
     </w:p>
     <w:p>
       <w:pPr>
@@ -516,7 +763,556 @@
           <w:sz w:val="22"/>
           <w:szCs w:val="22"/>
         </w:rPr>
+        <w:t xml:space="preserve">What we found was that only 3 percent cars that were towed were abandoned but considering the time it is 138 </w:t>
+      </w:r>
+      <w:r>
+        <w:rPr>
+          <w:rFonts w:ascii="Helvetica Neue" w:hAnsi="Helvetica Neue" w:cs="Helvetica Neue"/>
+          <w:color w:val="000000"/>
+          <w:sz w:val="22"/>
+          <w:szCs w:val="22"/>
+        </w:rPr>
+        <w:t>cars in</w:t>
+      </w:r>
+      <w:r>
+        <w:rPr>
+          <w:rFonts w:ascii="Helvetica Neue" w:hAnsi="Helvetica Neue" w:cs="Helvetica Neue"/>
+          <w:color w:val="000000"/>
+          <w:sz w:val="22"/>
+          <w:szCs w:val="22"/>
+        </w:rPr>
+        <w:t xml:space="preserve"> just 90 days</w:t>
+      </w:r>
+      <w:r>
+        <w:rPr>
+          <w:rFonts w:ascii="Helvetica Neue" w:hAnsi="Helvetica Neue" w:cs="Helvetica Neue"/>
+          <w:color w:val="000000"/>
+          <w:sz w:val="22"/>
+          <w:szCs w:val="22"/>
+        </w:rPr>
+        <w:t xml:space="preserve"> and city of Chicago do tow lot of </w:t>
+      </w:r>
+      <w:proofErr w:type="gramStart"/>
+      <w:r>
+        <w:rPr>
+          <w:rFonts w:ascii="Helvetica Neue" w:hAnsi="Helvetica Neue" w:cs="Helvetica Neue"/>
+          <w:color w:val="000000"/>
+          <w:sz w:val="22"/>
+          <w:szCs w:val="22"/>
+        </w:rPr>
+        <w:t>cars(</w:t>
+      </w:r>
+      <w:proofErr w:type="gramEnd"/>
+      <w:r>
+        <w:rPr>
+          <w:rFonts w:ascii="Helvetica Neue" w:hAnsi="Helvetica Neue" w:cs="Helvetica Neue"/>
+          <w:color w:val="000000"/>
+          <w:sz w:val="22"/>
+          <w:szCs w:val="22"/>
+        </w:rPr>
+        <w:t>4472) in 90 day .</w:t>
+      </w:r>
+    </w:p>
+    <w:p>
+      <w:pPr>
+        <w:autoSpaceDE w:val="0"/>
+        <w:autoSpaceDN w:val="0"/>
+        <w:adjustRightInd w:val="0"/>
+        <w:rPr>
+          <w:rFonts w:ascii="Helvetica Neue" w:hAnsi="Helvetica Neue" w:cs="Helvetica Neue"/>
+          <w:color w:val="000000"/>
+          <w:sz w:val="22"/>
+          <w:szCs w:val="22"/>
+        </w:rPr>
+      </w:pPr>
+      <w:r>
+        <w:rPr>
+          <w:rFonts w:ascii="Helvetica Neue" w:hAnsi="Helvetica Neue" w:cs="Helvetica Neue"/>
+          <w:noProof/>
+          <w:color w:val="000000"/>
+          <w:sz w:val="22"/>
+          <w:szCs w:val="22"/>
+        </w:rPr>
+        <w:drawing>
+          <wp:inline distT="0" distB="0" distL="0" distR="0" wp14:anchorId="28F47294" wp14:editId="33042838">
+            <wp:extent cx="5487035" cy="3619923"/>
+            <wp:effectExtent l="0" t="0" r="0" b="0"/>
+            <wp:docPr id="5" name="Picture 5"/>
+            <wp:cNvGraphicFramePr>
+              <a:graphicFrameLocks xmlns:a="http://schemas.openxmlformats.org/drawingml/2006/main" noChangeAspect="1"/>
+            </wp:cNvGraphicFramePr>
+            <a:graphic xmlns:a="http://schemas.openxmlformats.org/drawingml/2006/main">
+              <a:graphicData uri="http://schemas.openxmlformats.org/drawingml/2006/picture">
+                <pic:pic xmlns:pic="http://schemas.openxmlformats.org/drawingml/2006/picture">
+                  <pic:nvPicPr>
+                    <pic:cNvPr id="5" name="Abandoncars_pie.png"/>
+                    <pic:cNvPicPr/>
+                  </pic:nvPicPr>
+                  <pic:blipFill>
+                    <a:blip r:embed="rId12">
+                      <a:extLst>
+                        <a:ext uri="{28A0092B-C50C-407E-A947-70E740481C1C}">
+                          <a14:useLocalDpi xmlns:a14="http://schemas.microsoft.com/office/drawing/2010/main" val="0"/>
+                        </a:ext>
+                      </a:extLst>
+                    </a:blip>
+                    <a:stretch>
+                      <a:fillRect/>
+                    </a:stretch>
+                  </pic:blipFill>
+                  <pic:spPr>
+                    <a:xfrm>
+                      <a:off x="0" y="0"/>
+                      <a:ext cx="5492776" cy="3623710"/>
+                    </a:xfrm>
+                    <a:prstGeom prst="rect">
+                      <a:avLst/>
+                    </a:prstGeom>
+                  </pic:spPr>
+                </pic:pic>
+              </a:graphicData>
+            </a:graphic>
+          </wp:inline>
+        </w:drawing>
+      </w:r>
+    </w:p>
+    <w:p/>
+    <w:p>
+      <w:pPr>
+        <w:autoSpaceDE w:val="0"/>
+        <w:autoSpaceDN w:val="0"/>
+        <w:adjustRightInd w:val="0"/>
+        <w:rPr>
+          <w:rFonts w:ascii="Helvetica Neue" w:hAnsi="Helvetica Neue" w:cs="Helvetica Neue"/>
+          <w:color w:val="000000"/>
+          <w:sz w:val="22"/>
+          <w:szCs w:val="22"/>
+        </w:rPr>
+      </w:pPr>
+    </w:p>
+    <w:p>
+      <w:pPr>
+        <w:autoSpaceDE w:val="0"/>
+        <w:autoSpaceDN w:val="0"/>
+        <w:adjustRightInd w:val="0"/>
+        <w:rPr>
+          <w:rFonts w:ascii="Helvetica Neue" w:hAnsi="Helvetica Neue" w:cs="Helvetica Neue"/>
+          <w:b/>
+          <w:color w:val="000000"/>
+          <w:sz w:val="22"/>
+          <w:szCs w:val="22"/>
+        </w:rPr>
+      </w:pPr>
+      <w:r>
+        <w:rPr>
+          <w:rFonts w:ascii="Helvetica Neue" w:hAnsi="Helvetica Neue" w:cs="Helvetica Neue"/>
+          <w:b/>
+          <w:color w:val="000000"/>
+          <w:sz w:val="22"/>
+          <w:szCs w:val="22"/>
+        </w:rPr>
+        <w:t>Question</w:t>
+      </w:r>
+      <w:r>
+        <w:rPr>
+          <w:rFonts w:ascii="Helvetica Neue" w:hAnsi="Helvetica Neue" w:cs="Helvetica Neue"/>
+          <w:b/>
+          <w:color w:val="000000"/>
+          <w:sz w:val="22"/>
+          <w:szCs w:val="22"/>
+        </w:rPr>
+        <w:t xml:space="preserve"> 5</w:t>
+      </w:r>
+      <w:r>
+        <w:rPr>
+          <w:rFonts w:ascii="Helvetica Neue" w:hAnsi="Helvetica Neue" w:cs="Helvetica Neue"/>
+          <w:b/>
+          <w:color w:val="000000"/>
+          <w:sz w:val="22"/>
+          <w:szCs w:val="22"/>
+        </w:rPr>
+        <w:t>: We wanted to know to which facility of the four are the cars towed?</w:t>
+      </w:r>
+    </w:p>
+    <w:p>
+      <w:pPr>
+        <w:autoSpaceDE w:val="0"/>
+        <w:autoSpaceDN w:val="0"/>
+        <w:adjustRightInd w:val="0"/>
+        <w:rPr>
+          <w:rFonts w:ascii="Helvetica Neue" w:hAnsi="Helvetica Neue" w:cs="Helvetica Neue"/>
+          <w:b/>
+          <w:color w:val="000000"/>
+          <w:sz w:val="22"/>
+          <w:szCs w:val="22"/>
+        </w:rPr>
+      </w:pPr>
+    </w:p>
+    <w:p>
+      <w:pPr>
+        <w:autoSpaceDE w:val="0"/>
+        <w:autoSpaceDN w:val="0"/>
+        <w:adjustRightInd w:val="0"/>
+        <w:rPr>
+          <w:rFonts w:ascii="Helvetica Neue" w:hAnsi="Helvetica Neue" w:cs="Helvetica Neue"/>
+          <w:color w:val="000000"/>
+          <w:sz w:val="22"/>
+          <w:szCs w:val="22"/>
+        </w:rPr>
+      </w:pPr>
+      <w:r>
+        <w:rPr>
+          <w:rFonts w:ascii="Helvetica Neue" w:hAnsi="Helvetica Neue" w:cs="Helvetica Neue"/>
+          <w:color w:val="000000"/>
+          <w:sz w:val="22"/>
+          <w:szCs w:val="22"/>
+        </w:rPr>
+        <w:t>Most of the cars were towed to the 10300 S Doty location (50%), followed by the 701 N. Sacramento site (48%)</w:t>
+      </w:r>
+      <w:r>
+        <w:rPr>
+          <w:rFonts w:ascii="Helvetica Neue" w:hAnsi="Helvetica Neue" w:cs="Helvetica Neue"/>
+          <w:color w:val="000000"/>
+          <w:sz w:val="22"/>
+          <w:szCs w:val="22"/>
+        </w:rPr>
+        <w:t xml:space="preserve"> (not shown)</w:t>
+      </w:r>
+      <w:bookmarkStart w:id="0" w:name="_GoBack"/>
+      <w:bookmarkEnd w:id="0"/>
+      <w:r>
+        <w:rPr>
+          <w:rFonts w:ascii="Helvetica Neue" w:hAnsi="Helvetica Neue" w:cs="Helvetica Neue"/>
+          <w:color w:val="000000"/>
+          <w:sz w:val="22"/>
+          <w:szCs w:val="22"/>
+        </w:rPr>
+        <w:t xml:space="preserve">, then Lower Wacker and (2%) and finally ORD. </w:t>
+      </w:r>
+    </w:p>
+    <w:p>
+      <w:pPr>
+        <w:autoSpaceDE w:val="0"/>
+        <w:autoSpaceDN w:val="0"/>
+        <w:adjustRightInd w:val="0"/>
+        <w:rPr>
+          <w:rFonts w:ascii="Helvetica Neue" w:hAnsi="Helvetica Neue" w:cs="Helvetica Neue"/>
+          <w:color w:val="000000"/>
+          <w:sz w:val="22"/>
+          <w:szCs w:val="22"/>
+        </w:rPr>
+      </w:pPr>
+      <w:r>
+        <w:rPr>
+          <w:rFonts w:ascii="Helvetica Neue" w:hAnsi="Helvetica Neue" w:cs="Helvetica Neue"/>
+          <w:noProof/>
+          <w:color w:val="000000"/>
+          <w:sz w:val="22"/>
+          <w:szCs w:val="22"/>
+        </w:rPr>
+        <w:lastRenderedPageBreak/>
+        <w:drawing>
+          <wp:inline distT="0" distB="0" distL="0" distR="0" wp14:anchorId="657C3FA7" wp14:editId="588C39E8">
+            <wp:extent cx="5943600" cy="3750310"/>
+            <wp:effectExtent l="0" t="0" r="0" b="0"/>
+            <wp:docPr id="8" name="Picture 8"/>
+            <wp:cNvGraphicFramePr>
+              <a:graphicFrameLocks xmlns:a="http://schemas.openxmlformats.org/drawingml/2006/main" noChangeAspect="1"/>
+            </wp:cNvGraphicFramePr>
+            <a:graphic xmlns:a="http://schemas.openxmlformats.org/drawingml/2006/main">
+              <a:graphicData uri="http://schemas.openxmlformats.org/drawingml/2006/picture">
+                <pic:pic xmlns:pic="http://schemas.openxmlformats.org/drawingml/2006/picture">
+                  <pic:nvPicPr>
+                    <pic:cNvPr id="8" name="Screen Shot 2019-03-31 at 4.20.21 PM.png"/>
+                    <pic:cNvPicPr/>
+                  </pic:nvPicPr>
+                  <pic:blipFill>
+                    <a:blip r:embed="rId13">
+                      <a:extLst>
+                        <a:ext uri="{28A0092B-C50C-407E-A947-70E740481C1C}">
+                          <a14:useLocalDpi xmlns:a14="http://schemas.microsoft.com/office/drawing/2010/main" val="0"/>
+                        </a:ext>
+                      </a:extLst>
+                    </a:blip>
+                    <a:stretch>
+                      <a:fillRect/>
+                    </a:stretch>
+                  </pic:blipFill>
+                  <pic:spPr>
+                    <a:xfrm>
+                      <a:off x="0" y="0"/>
+                      <a:ext cx="5943600" cy="3750310"/>
+                    </a:xfrm>
+                    <a:prstGeom prst="rect">
+                      <a:avLst/>
+                    </a:prstGeom>
+                  </pic:spPr>
+                </pic:pic>
+              </a:graphicData>
+            </a:graphic>
+          </wp:inline>
+        </w:drawing>
+      </w:r>
+    </w:p>
+    <w:p>
+      <w:pPr>
+        <w:autoSpaceDE w:val="0"/>
+        <w:autoSpaceDN w:val="0"/>
+        <w:adjustRightInd w:val="0"/>
+        <w:rPr>
+          <w:rFonts w:ascii="Helvetica Neue" w:hAnsi="Helvetica Neue" w:cs="Helvetica Neue"/>
+          <w:color w:val="000000"/>
+          <w:sz w:val="22"/>
+          <w:szCs w:val="22"/>
+        </w:rPr>
+      </w:pPr>
+    </w:p>
+    <w:p>
+      <w:pPr>
+        <w:autoSpaceDE w:val="0"/>
+        <w:autoSpaceDN w:val="0"/>
+        <w:adjustRightInd w:val="0"/>
+        <w:rPr>
+          <w:rFonts w:ascii="Helvetica Neue" w:hAnsi="Helvetica Neue" w:cs="Helvetica Neue"/>
+          <w:b/>
+          <w:color w:val="000000"/>
+          <w:sz w:val="22"/>
+          <w:szCs w:val="22"/>
+        </w:rPr>
+      </w:pPr>
+      <w:r>
+        <w:rPr>
+          <w:rFonts w:ascii="Helvetica Neue" w:hAnsi="Helvetica Neue" w:cs="Helvetica Neue"/>
+          <w:b/>
+          <w:color w:val="000000"/>
+          <w:sz w:val="22"/>
+          <w:szCs w:val="22"/>
+        </w:rPr>
+        <w:t xml:space="preserve">Question 6: </w:t>
+      </w:r>
+      <w:r>
+        <w:rPr>
+          <w:rFonts w:ascii="Helvetica Neue" w:hAnsi="Helvetica Neue" w:cs="Helvetica Neue"/>
+          <w:b/>
+          <w:color w:val="000000"/>
+          <w:sz w:val="22"/>
+          <w:szCs w:val="22"/>
+        </w:rPr>
+        <w:t xml:space="preserve">Using the Plate variable in the dataset, we looked at to which lot each vehicle went. </w:t>
+      </w:r>
+    </w:p>
+    <w:p>
+      <w:pPr>
+        <w:autoSpaceDE w:val="0"/>
+        <w:autoSpaceDN w:val="0"/>
+        <w:adjustRightInd w:val="0"/>
+        <w:rPr>
+          <w:rFonts w:ascii="Helvetica Neue" w:hAnsi="Helvetica Neue" w:cs="Helvetica Neue"/>
+          <w:b/>
+          <w:color w:val="000000"/>
+          <w:sz w:val="22"/>
+          <w:szCs w:val="22"/>
+        </w:rPr>
+      </w:pPr>
+    </w:p>
+    <w:p>
+      <w:pPr>
+        <w:autoSpaceDE w:val="0"/>
+        <w:autoSpaceDN w:val="0"/>
+        <w:adjustRightInd w:val="0"/>
+        <w:rPr>
+          <w:rFonts w:ascii="Helvetica Neue" w:hAnsi="Helvetica Neue" w:cs="Helvetica Neue"/>
+          <w:color w:val="000000"/>
+          <w:sz w:val="22"/>
+          <w:szCs w:val="22"/>
+        </w:rPr>
+      </w:pPr>
+      <w:r>
+        <w:rPr>
+          <w:rFonts w:ascii="Helvetica Neue" w:hAnsi="Helvetica Neue" w:cs="Helvetica Neue"/>
+          <w:color w:val="000000"/>
+          <w:sz w:val="22"/>
+          <w:szCs w:val="22"/>
+        </w:rPr>
+        <w:t xml:space="preserve">We see here in the states represented in each of the tow lots. </w:t>
+      </w:r>
+    </w:p>
+    <w:p>
+      <w:pPr>
+        <w:autoSpaceDE w:val="0"/>
+        <w:autoSpaceDN w:val="0"/>
+        <w:adjustRightInd w:val="0"/>
+        <w:rPr>
+          <w:rFonts w:ascii="Helvetica Neue" w:hAnsi="Helvetica Neue" w:cs="Helvetica Neue"/>
+          <w:color w:val="000000"/>
+          <w:sz w:val="22"/>
+          <w:szCs w:val="22"/>
+        </w:rPr>
+      </w:pPr>
+      <w:r>
+        <w:rPr>
+          <w:rFonts w:ascii="Helvetica Neue" w:hAnsi="Helvetica Neue" w:cs="Helvetica Neue"/>
+          <w:color w:val="000000"/>
+          <w:sz w:val="22"/>
+          <w:szCs w:val="22"/>
+        </w:rPr>
+        <w:t>Looking at this chart, we see 37</w:t>
+      </w:r>
+      <w:r>
+        <w:rPr>
+          <w:rFonts w:ascii="Helvetica Neue" w:hAnsi="Helvetica Neue" w:cs="Helvetica Neue"/>
+          <w:color w:val="000000"/>
+          <w:sz w:val="22"/>
+          <w:szCs w:val="22"/>
+        </w:rPr>
+        <w:t xml:space="preserve"> </w:t>
+      </w:r>
+      <w:r>
+        <w:rPr>
+          <w:rFonts w:ascii="Helvetica Neue" w:hAnsi="Helvetica Neue" w:cs="Helvetica Neue"/>
+          <w:color w:val="000000"/>
+          <w:sz w:val="22"/>
+          <w:szCs w:val="22"/>
+        </w:rPr>
+        <w:t xml:space="preserve">different states represented in Chicago tow lots. Illinois is represented most frequently and in each of the four lots. Indiana, Wisconsin, and Michigan are well represented by percentage as well as in each three of the four lots. </w:t>
+      </w:r>
+    </w:p>
+    <w:p>
+      <w:pPr>
+        <w:autoSpaceDE w:val="0"/>
+        <w:autoSpaceDN w:val="0"/>
+        <w:adjustRightInd w:val="0"/>
+        <w:rPr>
+          <w:rFonts w:ascii="Helvetica Neue" w:hAnsi="Helvetica Neue" w:cs="Helvetica Neue"/>
+          <w:color w:val="000000"/>
+          <w:sz w:val="22"/>
+          <w:szCs w:val="22"/>
+        </w:rPr>
+      </w:pPr>
+    </w:p>
+    <w:p>
+      <w:pPr>
+        <w:autoSpaceDE w:val="0"/>
+        <w:autoSpaceDN w:val="0"/>
+        <w:adjustRightInd w:val="0"/>
+        <w:rPr>
+          <w:rFonts w:ascii="Helvetica Neue" w:hAnsi="Helvetica Neue" w:cs="Helvetica Neue"/>
+          <w:color w:val="000000"/>
+          <w:sz w:val="22"/>
+          <w:szCs w:val="22"/>
+        </w:rPr>
+      </w:pPr>
+      <w:r>
+        <w:rPr>
+          <w:rFonts w:ascii="Helvetica Neue" w:hAnsi="Helvetica Neue" w:cs="Helvetica Neue"/>
+          <w:color w:val="000000"/>
+          <w:sz w:val="22"/>
+          <w:szCs w:val="22"/>
+        </w:rPr>
         <w:t xml:space="preserve">The 701 N Sacramento Lot contains the most diverse collection of cars, Wacker has the least diverse collection, at least by license plate. </w:t>
+      </w:r>
+    </w:p>
+    <w:p/>
+    <w:p>
+      <w:r>
+        <w:rPr>
+          <w:noProof/>
+        </w:rPr>
+        <w:drawing>
+          <wp:inline distT="0" distB="0" distL="0" distR="0" wp14:anchorId="10887165" wp14:editId="51331735">
+            <wp:extent cx="5943600" cy="990600"/>
+            <wp:effectExtent l="0" t="0" r="0" b="0"/>
+            <wp:docPr id="6" name="Picture 6"/>
+            <wp:cNvGraphicFramePr>
+              <a:graphicFrameLocks xmlns:a="http://schemas.openxmlformats.org/drawingml/2006/main" noChangeAspect="1"/>
+            </wp:cNvGraphicFramePr>
+            <a:graphic xmlns:a="http://schemas.openxmlformats.org/drawingml/2006/main">
+              <a:graphicData uri="http://schemas.openxmlformats.org/drawingml/2006/picture">
+                <pic:pic xmlns:pic="http://schemas.openxmlformats.org/drawingml/2006/picture">
+                  <pic:nvPicPr>
+                    <pic:cNvPr id="6" name="fig2.png"/>
+                    <pic:cNvPicPr/>
+                  </pic:nvPicPr>
+                  <pic:blipFill>
+                    <a:blip r:embed="rId14" cstate="print">
+                      <a:extLst>
+                        <a:ext uri="{28A0092B-C50C-407E-A947-70E740481C1C}">
+                          <a14:useLocalDpi xmlns:a14="http://schemas.microsoft.com/office/drawing/2010/main" val="0"/>
+                        </a:ext>
+                      </a:extLst>
+                    </a:blip>
+                    <a:stretch>
+                      <a:fillRect/>
+                    </a:stretch>
+                  </pic:blipFill>
+                  <pic:spPr>
+                    <a:xfrm>
+                      <a:off x="0" y="0"/>
+                      <a:ext cx="5943600" cy="990600"/>
+                    </a:xfrm>
+                    <a:prstGeom prst="rect">
+                      <a:avLst/>
+                    </a:prstGeom>
+                  </pic:spPr>
+                </pic:pic>
+              </a:graphicData>
+            </a:graphic>
+          </wp:inline>
+        </w:drawing>
+      </w:r>
+    </w:p>
+    <w:p>
+      <w:r>
+        <w:t xml:space="preserve">We can also see the number of cars towed with IL plates far outweighs the number of cars with plates from other states. </w:t>
+      </w:r>
+    </w:p>
+    <w:p>
+      <w:r>
+        <w:rPr>
+          <w:noProof/>
+        </w:rPr>
+        <w:lastRenderedPageBreak/>
+        <w:drawing>
+          <wp:inline distT="0" distB="0" distL="0" distR="0" wp14:anchorId="75753B56" wp14:editId="2D72445C">
+            <wp:extent cx="5486400" cy="3657600"/>
+            <wp:effectExtent l="0" t="0" r="0" b="0"/>
+            <wp:docPr id="7" name="Picture 7"/>
+            <wp:cNvGraphicFramePr>
+              <a:graphicFrameLocks xmlns:a="http://schemas.openxmlformats.org/drawingml/2006/main" noChangeAspect="1"/>
+            </wp:cNvGraphicFramePr>
+            <a:graphic xmlns:a="http://schemas.openxmlformats.org/drawingml/2006/main">
+              <a:graphicData uri="http://schemas.openxmlformats.org/drawingml/2006/picture">
+                <pic:pic xmlns:pic="http://schemas.openxmlformats.org/drawingml/2006/picture">
+                  <pic:nvPicPr>
+                    <pic:cNvPr id="7" name="Plates.png"/>
+                    <pic:cNvPicPr/>
+                  </pic:nvPicPr>
+                  <pic:blipFill>
+                    <a:blip r:embed="rId15">
+                      <a:extLst>
+                        <a:ext uri="{28A0092B-C50C-407E-A947-70E740481C1C}">
+                          <a14:useLocalDpi xmlns:a14="http://schemas.microsoft.com/office/drawing/2010/main" val="0"/>
+                        </a:ext>
+                      </a:extLst>
+                    </a:blip>
+                    <a:stretch>
+                      <a:fillRect/>
+                    </a:stretch>
+                  </pic:blipFill>
+                  <pic:spPr>
+                    <a:xfrm>
+                      <a:off x="0" y="0"/>
+                      <a:ext cx="5486400" cy="3657600"/>
+                    </a:xfrm>
+                    <a:prstGeom prst="rect">
+                      <a:avLst/>
+                    </a:prstGeom>
+                  </pic:spPr>
+                </pic:pic>
+              </a:graphicData>
+            </a:graphic>
+          </wp:inline>
+        </w:drawing>
       </w:r>
     </w:p>
     <w:p/>
@@ -566,6 +1362,305 @@
     </w:p>
   </w:footnote>
 </w:footnotes>
+</file>
+
+<file path=word/numbering.xml><?xml version="1.0" encoding="utf-8"?>
+<w:numbering xmlns:wpc="http://schemas.microsoft.com/office/word/2010/wordprocessingCanvas" xmlns:cx="http://schemas.microsoft.com/office/drawing/2014/chartex" xmlns:cx1="http://schemas.microsoft.com/office/drawing/2015/9/8/chartex" xmlns:cx2="http://schemas.microsoft.com/office/drawing/2015/10/21/chartex" xmlns:cx3="http://schemas.microsoft.com/office/drawing/2016/5/9/chartex" xmlns:cx4="http://schemas.microsoft.com/office/drawing/2016/5/10/chartex" xmlns:cx5="http://schemas.microsoft.com/office/drawing/2016/5/11/chartex" xmlns:cx6="http://schemas.microsoft.com/office/drawing/2016/5/12/chartex" xmlns:cx7="http://schemas.microsoft.com/office/drawing/2016/5/13/chartex" xmlns:cx8="http://schemas.microsoft.com/office/drawing/2016/5/14/chartex" xmlns:mc="http://schemas.openxmlformats.org/markup-compatibility/2006" xmlns:aink="http://schemas.microsoft.com/office/drawing/2016/ink" xmlns:am3d="http://schemas.microsoft.com/office/drawing/2017/model3d" xmlns:o="urn:schemas-microsoft-com:office:office" xmlns:r="http://schemas.openxmlformats.org/officeDocument/2006/relationships" xmlns:m="http://schemas.openxmlformats.org/officeDocument/2006/math" xmlns:v="urn:schemas-microsoft-com:vml" xmlns:wp14="http://schemas.microsoft.com/office/word/2010/wordprocessingDrawing" xmlns:wp="http://schemas.openxmlformats.org/drawingml/2006/wordprocessingDrawing" xmlns:w10="urn:schemas-microsoft-com:office:word" xmlns:w="http://schemas.openxmlformats.org/wordprocessingml/2006/main" xmlns:w14="http://schemas.microsoft.com/office/word/2010/wordml" xmlns:w15="http://schemas.microsoft.com/office/word/2012/wordml" xmlns:w16cid="http://schemas.microsoft.com/office/word/2016/wordml/cid" xmlns:w16se="http://schemas.microsoft.com/office/word/2015/wordml/symex" xmlns:wpg="http://schemas.microsoft.com/office/word/2010/wordprocessingGroup" xmlns:wpi="http://schemas.microsoft.com/office/word/2010/wordprocessingInk" xmlns:wne="http://schemas.microsoft.com/office/word/2006/wordml" xmlns:wps="http://schemas.microsoft.com/office/word/2010/wordprocessingShape" mc:Ignorable="w14 w15 w16se w16cid wp14">
+  <w:abstractNum w:abstractNumId="0" w15:restartNumberingAfterBreak="0">
+    <w:nsid w:val="0AA16FE3"/>
+    <w:multiLevelType w:val="hybridMultilevel"/>
+    <w:tmpl w:val="4F4A2DD2"/>
+    <w:lvl w:ilvl="0" w:tplc="0409000F">
+      <w:start w:val="1"/>
+      <w:numFmt w:val="decimal"/>
+      <w:lvlText w:val="%1."/>
+      <w:lvlJc w:val="left"/>
+      <w:pPr>
+        <w:ind w:left="720" w:hanging="360"/>
+      </w:pPr>
+    </w:lvl>
+    <w:lvl w:ilvl="1" w:tplc="04090019" w:tentative="1">
+      <w:start w:val="1"/>
+      <w:numFmt w:val="lowerLetter"/>
+      <w:lvlText w:val="%2."/>
+      <w:lvlJc w:val="left"/>
+      <w:pPr>
+        <w:ind w:left="1440" w:hanging="360"/>
+      </w:pPr>
+    </w:lvl>
+    <w:lvl w:ilvl="2" w:tplc="0409001B" w:tentative="1">
+      <w:start w:val="1"/>
+      <w:numFmt w:val="lowerRoman"/>
+      <w:lvlText w:val="%3."/>
+      <w:lvlJc w:val="right"/>
+      <w:pPr>
+        <w:ind w:left="2160" w:hanging="180"/>
+      </w:pPr>
+    </w:lvl>
+    <w:lvl w:ilvl="3" w:tplc="0409000F" w:tentative="1">
+      <w:start w:val="1"/>
+      <w:numFmt w:val="decimal"/>
+      <w:lvlText w:val="%4."/>
+      <w:lvlJc w:val="left"/>
+      <w:pPr>
+        <w:ind w:left="2880" w:hanging="360"/>
+      </w:pPr>
+    </w:lvl>
+    <w:lvl w:ilvl="4" w:tplc="04090019" w:tentative="1">
+      <w:start w:val="1"/>
+      <w:numFmt w:val="lowerLetter"/>
+      <w:lvlText w:val="%5."/>
+      <w:lvlJc w:val="left"/>
+      <w:pPr>
+        <w:ind w:left="3600" w:hanging="360"/>
+      </w:pPr>
+    </w:lvl>
+    <w:lvl w:ilvl="5" w:tplc="0409001B" w:tentative="1">
+      <w:start w:val="1"/>
+      <w:numFmt w:val="lowerRoman"/>
+      <w:lvlText w:val="%6."/>
+      <w:lvlJc w:val="right"/>
+      <w:pPr>
+        <w:ind w:left="4320" w:hanging="180"/>
+      </w:pPr>
+    </w:lvl>
+    <w:lvl w:ilvl="6" w:tplc="0409000F" w:tentative="1">
+      <w:start w:val="1"/>
+      <w:numFmt w:val="decimal"/>
+      <w:lvlText w:val="%7."/>
+      <w:lvlJc w:val="left"/>
+      <w:pPr>
+        <w:ind w:left="5040" w:hanging="360"/>
+      </w:pPr>
+    </w:lvl>
+    <w:lvl w:ilvl="7" w:tplc="04090019" w:tentative="1">
+      <w:start w:val="1"/>
+      <w:numFmt w:val="lowerLetter"/>
+      <w:lvlText w:val="%8."/>
+      <w:lvlJc w:val="left"/>
+      <w:pPr>
+        <w:ind w:left="5760" w:hanging="360"/>
+      </w:pPr>
+    </w:lvl>
+    <w:lvl w:ilvl="8" w:tplc="0409001B" w:tentative="1">
+      <w:start w:val="1"/>
+      <w:numFmt w:val="lowerRoman"/>
+      <w:lvlText w:val="%9."/>
+      <w:lvlJc w:val="right"/>
+      <w:pPr>
+        <w:ind w:left="6480" w:hanging="180"/>
+      </w:pPr>
+    </w:lvl>
+  </w:abstractNum>
+  <w:abstractNum w:abstractNumId="1" w15:restartNumberingAfterBreak="0">
+    <w:nsid w:val="67FC6A77"/>
+    <w:multiLevelType w:val="hybridMultilevel"/>
+    <w:tmpl w:val="6F70922A"/>
+    <w:lvl w:ilvl="0" w:tplc="CE3ECC22">
+      <w:start w:val="1"/>
+      <w:numFmt w:val="decimal"/>
+      <w:lvlText w:val="%1."/>
+      <w:lvlJc w:val="left"/>
+      <w:pPr>
+        <w:tabs>
+          <w:tab w:val="num" w:pos="720"/>
+        </w:tabs>
+        <w:ind w:left="720" w:hanging="360"/>
+      </w:pPr>
+    </w:lvl>
+    <w:lvl w:ilvl="1" w:tplc="DB7CE05C">
+      <w:start w:val="1"/>
+      <w:numFmt w:val="decimal"/>
+      <w:lvlText w:val="%2."/>
+      <w:lvlJc w:val="left"/>
+      <w:pPr>
+        <w:tabs>
+          <w:tab w:val="num" w:pos="1440"/>
+        </w:tabs>
+        <w:ind w:left="1440" w:hanging="360"/>
+      </w:pPr>
+    </w:lvl>
+    <w:lvl w:ilvl="2" w:tplc="CA6AEAA2" w:tentative="1">
+      <w:start w:val="1"/>
+      <w:numFmt w:val="decimal"/>
+      <w:lvlText w:val="%3."/>
+      <w:lvlJc w:val="left"/>
+      <w:pPr>
+        <w:tabs>
+          <w:tab w:val="num" w:pos="2160"/>
+        </w:tabs>
+        <w:ind w:left="2160" w:hanging="360"/>
+      </w:pPr>
+    </w:lvl>
+    <w:lvl w:ilvl="3" w:tplc="CD98D9CE" w:tentative="1">
+      <w:start w:val="1"/>
+      <w:numFmt w:val="decimal"/>
+      <w:lvlText w:val="%4."/>
+      <w:lvlJc w:val="left"/>
+      <w:pPr>
+        <w:tabs>
+          <w:tab w:val="num" w:pos="2880"/>
+        </w:tabs>
+        <w:ind w:left="2880" w:hanging="360"/>
+      </w:pPr>
+    </w:lvl>
+    <w:lvl w:ilvl="4" w:tplc="671AD12C" w:tentative="1">
+      <w:start w:val="1"/>
+      <w:numFmt w:val="decimal"/>
+      <w:lvlText w:val="%5."/>
+      <w:lvlJc w:val="left"/>
+      <w:pPr>
+        <w:tabs>
+          <w:tab w:val="num" w:pos="3600"/>
+        </w:tabs>
+        <w:ind w:left="3600" w:hanging="360"/>
+      </w:pPr>
+    </w:lvl>
+    <w:lvl w:ilvl="5" w:tplc="259EA1E8" w:tentative="1">
+      <w:start w:val="1"/>
+      <w:numFmt w:val="decimal"/>
+      <w:lvlText w:val="%6."/>
+      <w:lvlJc w:val="left"/>
+      <w:pPr>
+        <w:tabs>
+          <w:tab w:val="num" w:pos="4320"/>
+        </w:tabs>
+        <w:ind w:left="4320" w:hanging="360"/>
+      </w:pPr>
+    </w:lvl>
+    <w:lvl w:ilvl="6" w:tplc="DCFA058A" w:tentative="1">
+      <w:start w:val="1"/>
+      <w:numFmt w:val="decimal"/>
+      <w:lvlText w:val="%7."/>
+      <w:lvlJc w:val="left"/>
+      <w:pPr>
+        <w:tabs>
+          <w:tab w:val="num" w:pos="5040"/>
+        </w:tabs>
+        <w:ind w:left="5040" w:hanging="360"/>
+      </w:pPr>
+    </w:lvl>
+    <w:lvl w:ilvl="7" w:tplc="C4ACB70E" w:tentative="1">
+      <w:start w:val="1"/>
+      <w:numFmt w:val="decimal"/>
+      <w:lvlText w:val="%8."/>
+      <w:lvlJc w:val="left"/>
+      <w:pPr>
+        <w:tabs>
+          <w:tab w:val="num" w:pos="5760"/>
+        </w:tabs>
+        <w:ind w:left="5760" w:hanging="360"/>
+      </w:pPr>
+    </w:lvl>
+    <w:lvl w:ilvl="8" w:tplc="3EE2B6AC" w:tentative="1">
+      <w:start w:val="1"/>
+      <w:numFmt w:val="decimal"/>
+      <w:lvlText w:val="%9."/>
+      <w:lvlJc w:val="left"/>
+      <w:pPr>
+        <w:tabs>
+          <w:tab w:val="num" w:pos="6480"/>
+        </w:tabs>
+        <w:ind w:left="6480" w:hanging="360"/>
+      </w:pPr>
+    </w:lvl>
+  </w:abstractNum>
+  <w:abstractNum w:abstractNumId="2" w15:restartNumberingAfterBreak="0">
+    <w:nsid w:val="6CEA2656"/>
+    <w:multiLevelType w:val="hybridMultilevel"/>
+    <w:tmpl w:val="B268F1B6"/>
+    <w:lvl w:ilvl="0" w:tplc="0409000F">
+      <w:start w:val="1"/>
+      <w:numFmt w:val="decimal"/>
+      <w:lvlText w:val="%1."/>
+      <w:lvlJc w:val="left"/>
+      <w:pPr>
+        <w:ind w:left="720" w:hanging="360"/>
+      </w:pPr>
+    </w:lvl>
+    <w:lvl w:ilvl="1" w:tplc="04090019" w:tentative="1">
+      <w:start w:val="1"/>
+      <w:numFmt w:val="lowerLetter"/>
+      <w:lvlText w:val="%2."/>
+      <w:lvlJc w:val="left"/>
+      <w:pPr>
+        <w:ind w:left="1440" w:hanging="360"/>
+      </w:pPr>
+    </w:lvl>
+    <w:lvl w:ilvl="2" w:tplc="0409001B" w:tentative="1">
+      <w:start w:val="1"/>
+      <w:numFmt w:val="lowerRoman"/>
+      <w:lvlText w:val="%3."/>
+      <w:lvlJc w:val="right"/>
+      <w:pPr>
+        <w:ind w:left="2160" w:hanging="180"/>
+      </w:pPr>
+    </w:lvl>
+    <w:lvl w:ilvl="3" w:tplc="0409000F" w:tentative="1">
+      <w:start w:val="1"/>
+      <w:numFmt w:val="decimal"/>
+      <w:lvlText w:val="%4."/>
+      <w:lvlJc w:val="left"/>
+      <w:pPr>
+        <w:ind w:left="2880" w:hanging="360"/>
+      </w:pPr>
+    </w:lvl>
+    <w:lvl w:ilvl="4" w:tplc="04090019" w:tentative="1">
+      <w:start w:val="1"/>
+      <w:numFmt w:val="lowerLetter"/>
+      <w:lvlText w:val="%5."/>
+      <w:lvlJc w:val="left"/>
+      <w:pPr>
+        <w:ind w:left="3600" w:hanging="360"/>
+      </w:pPr>
+    </w:lvl>
+    <w:lvl w:ilvl="5" w:tplc="0409001B" w:tentative="1">
+      <w:start w:val="1"/>
+      <w:numFmt w:val="lowerRoman"/>
+      <w:lvlText w:val="%6."/>
+      <w:lvlJc w:val="right"/>
+      <w:pPr>
+        <w:ind w:left="4320" w:hanging="180"/>
+      </w:pPr>
+    </w:lvl>
+    <w:lvl w:ilvl="6" w:tplc="0409000F" w:tentative="1">
+      <w:start w:val="1"/>
+      <w:numFmt w:val="decimal"/>
+      <w:lvlText w:val="%7."/>
+      <w:lvlJc w:val="left"/>
+      <w:pPr>
+        <w:ind w:left="5040" w:hanging="360"/>
+      </w:pPr>
+    </w:lvl>
+    <w:lvl w:ilvl="7" w:tplc="04090019" w:tentative="1">
+      <w:start w:val="1"/>
+      <w:numFmt w:val="lowerLetter"/>
+      <w:lvlText w:val="%8."/>
+      <w:lvlJc w:val="left"/>
+      <w:pPr>
+        <w:ind w:left="5760" w:hanging="360"/>
+      </w:pPr>
+    </w:lvl>
+    <w:lvl w:ilvl="8" w:tplc="0409001B" w:tentative="1">
+      <w:start w:val="1"/>
+      <w:numFmt w:val="lowerRoman"/>
+      <w:lvlText w:val="%9."/>
+      <w:lvlJc w:val="right"/>
+      <w:pPr>
+        <w:ind w:left="6480" w:hanging="180"/>
+      </w:pPr>
+    </w:lvl>
+  </w:abstractNum>
+  <w:num w:numId="1">
+    <w:abstractNumId w:val="2"/>
+  </w:num>
+  <w:num w:numId="2">
+    <w:abstractNumId w:val="0"/>
+  </w:num>
+  <w:num w:numId="3">
+    <w:abstractNumId w:val="1"/>
+  </w:num>
+</w:numbering>
 </file>
 
 <file path=word/styles.xml><?xml version="1.0" encoding="utf-8"?>
@@ -581,7 +1676,7 @@
     </w:rPrDefault>
     <w:pPrDefault/>
   </w:docDefaults>
-  <w:latentStyles w:defLockedState="0" w:defUIPriority="99" w:defSemiHidden="0" w:defUnhideWhenUsed="0" w:defQFormat="0" w:count="375">
+  <w:latentStyles w:defLockedState="0" w:defUIPriority="99" w:defSemiHidden="0" w:defUnhideWhenUsed="0" w:defQFormat="0" w:count="376">
     <w:lsdException w:name="Normal" w:uiPriority="0" w:qFormat="1"/>
     <w:lsdException w:name="heading 1" w:uiPriority="9" w:qFormat="1"/>
     <w:lsdException w:name="heading 2" w:semiHidden="1" w:uiPriority="9" w:unhideWhenUsed="1" w:qFormat="1"/>
@@ -687,7 +1782,6 @@
     <w:lsdException w:name="HTML Sample" w:semiHidden="1" w:unhideWhenUsed="1"/>
     <w:lsdException w:name="HTML Typewriter" w:semiHidden="1" w:unhideWhenUsed="1"/>
     <w:lsdException w:name="HTML Variable" w:semiHidden="1" w:unhideWhenUsed="1"/>
-    <w:lsdException w:name="Normal Table" w:semiHidden="1" w:unhideWhenUsed="1"/>
     <w:lsdException w:name="annotation subject" w:semiHidden="1" w:unhideWhenUsed="1"/>
     <w:lsdException w:name="No List" w:semiHidden="1" w:unhideWhenUsed="1"/>
     <w:lsdException w:name="Outline List 1" w:semiHidden="1" w:unhideWhenUsed="1"/>
@@ -734,10 +1828,8 @@
     <w:lsdException w:name="Table Subtle 2" w:semiHidden="1" w:unhideWhenUsed="1"/>
     <w:lsdException w:name="Table Web 1" w:semiHidden="1" w:unhideWhenUsed="1"/>
     <w:lsdException w:name="Table Web 2" w:semiHidden="1" w:unhideWhenUsed="1"/>
-    <w:lsdException w:name="Table Web 3" w:semiHidden="1" w:unhideWhenUsed="1"/>
     <w:lsdException w:name="Balloon Text" w:semiHidden="1" w:unhideWhenUsed="1"/>
     <w:lsdException w:name="Table Grid" w:uiPriority="39"/>
-    <w:lsdException w:name="Table Theme" w:semiHidden="1" w:unhideWhenUsed="1"/>
     <w:lsdException w:name="Placeholder Text" w:semiHidden="1"/>
     <w:lsdException w:name="No Spacing" w:uiPriority="1" w:qFormat="1"/>
     <w:lsdException w:name="Light Shading" w:uiPriority="60"/>
@@ -957,6 +2049,7 @@
     <w:lsdException w:name="Smart Hyperlink" w:semiHidden="1" w:unhideWhenUsed="1"/>
     <w:lsdException w:name="Hashtag" w:semiHidden="1" w:unhideWhenUsed="1"/>
     <w:lsdException w:name="Unresolved Mention" w:semiHidden="1" w:unhideWhenUsed="1"/>
+    <w:lsdException w:name="Smart Link" w:semiHidden="1" w:unhideWhenUsed="1"/>
   </w:latentStyles>
   <w:style w:type="paragraph" w:default="1" w:styleId="Normal">
     <w:name w:val="Normal"/>
@@ -965,6 +2058,7 @@
   <w:style w:type="character" w:default="1" w:styleId="DefaultParagraphFont">
     <w:name w:val="Default Paragraph Font"/>
     <w:uiPriority w:val="1"/>
+    <w:semiHidden/>
     <w:unhideWhenUsed/>
   </w:style>
   <w:style w:type="table" w:default="1" w:styleId="TableNormal">
@@ -1001,6 +2095,94 @@
     <w:rPr>
       <w:rFonts w:ascii="Times New Roman" w:eastAsia="Times New Roman" w:hAnsi="Times New Roman" w:cs="Times New Roman"/>
       <w:lang w:eastAsia="zh-CN"/>
+    </w:rPr>
+  </w:style>
+  <w:style w:type="paragraph" w:styleId="BalloonText">
+    <w:name w:val="Balloon Text"/>
+    <w:basedOn w:val="Normal"/>
+    <w:link w:val="BalloonTextChar"/>
+    <w:uiPriority w:val="99"/>
+    <w:semiHidden/>
+    <w:unhideWhenUsed/>
+    <w:rsid w:val="00DB3616"/>
+    <w:rPr>
+      <w:rFonts w:ascii="Segoe UI" w:hAnsi="Segoe UI" w:cs="Segoe UI"/>
+      <w:sz w:val="18"/>
+      <w:szCs w:val="18"/>
+    </w:rPr>
+  </w:style>
+  <w:style w:type="character" w:customStyle="1" w:styleId="BalloonTextChar">
+    <w:name w:val="Balloon Text Char"/>
+    <w:basedOn w:val="DefaultParagraphFont"/>
+    <w:link w:val="BalloonText"/>
+    <w:uiPriority w:val="99"/>
+    <w:semiHidden/>
+    <w:rsid w:val="00DB3616"/>
+    <w:rPr>
+      <w:rFonts w:ascii="Segoe UI" w:hAnsi="Segoe UI" w:cs="Segoe UI"/>
+      <w:sz w:val="18"/>
+      <w:szCs w:val="18"/>
+    </w:rPr>
+  </w:style>
+  <w:style w:type="character" w:styleId="Hyperlink">
+    <w:name w:val="Hyperlink"/>
+    <w:basedOn w:val="DefaultParagraphFont"/>
+    <w:uiPriority w:val="99"/>
+    <w:unhideWhenUsed/>
+    <w:rsid w:val="00EC73FD"/>
+    <w:rPr>
+      <w:color w:val="0563C1" w:themeColor="hyperlink"/>
+      <w:u w:val="single"/>
+    </w:rPr>
+  </w:style>
+  <w:style w:type="character" w:styleId="UnresolvedMention">
+    <w:name w:val="Unresolved Mention"/>
+    <w:basedOn w:val="DefaultParagraphFont"/>
+    <w:uiPriority w:val="99"/>
+    <w:semiHidden/>
+    <w:unhideWhenUsed/>
+    <w:rsid w:val="00EC73FD"/>
+    <w:rPr>
+      <w:color w:val="605E5C"/>
+      <w:shd w:val="clear" w:color="auto" w:fill="E1DFDD"/>
+    </w:rPr>
+  </w:style>
+  <w:style w:type="paragraph" w:styleId="ListParagraph">
+    <w:name w:val="List Paragraph"/>
+    <w:basedOn w:val="Normal"/>
+    <w:uiPriority w:val="34"/>
+    <w:qFormat/>
+    <w:rsid w:val="00EC73FD"/>
+    <w:pPr>
+      <w:ind w:left="720"/>
+      <w:contextualSpacing/>
+    </w:pPr>
+  </w:style>
+  <w:style w:type="paragraph" w:styleId="HTMLPreformatted">
+    <w:name w:val="HTML Preformatted"/>
+    <w:basedOn w:val="Normal"/>
+    <w:link w:val="HTMLPreformattedChar"/>
+    <w:uiPriority w:val="99"/>
+    <w:semiHidden/>
+    <w:unhideWhenUsed/>
+    <w:rsid w:val="009616F4"/>
+    <w:rPr>
+      <w:rFonts w:ascii="Consolas" w:hAnsi="Consolas"/>
+      <w:sz w:val="20"/>
+      <w:szCs w:val="20"/>
+    </w:rPr>
+  </w:style>
+  <w:style w:type="character" w:customStyle="1" w:styleId="HTMLPreformattedChar">
+    <w:name w:val="HTML Preformatted Char"/>
+    <w:basedOn w:val="DefaultParagraphFont"/>
+    <w:link w:val="HTMLPreformatted"/>
+    <w:uiPriority w:val="99"/>
+    <w:semiHidden/>
+    <w:rsid w:val="009616F4"/>
+    <w:rPr>
+      <w:rFonts w:ascii="Consolas" w:hAnsi="Consolas"/>
+      <w:sz w:val="20"/>
+      <w:szCs w:val="20"/>
     </w:rPr>
   </w:style>
 </w:styles>

</xml_diff>